<commit_message>
Edit on week2 activity for portfolio
</commit_message>
<xml_diff>
--- a/week2/Week2activityforportfolio.docx
+++ b/week2/Week2activityforportfolio.docx
@@ -1,13 +1,11 @@
 
 <file path=word/document.xml><?xml version="1.0" encoding="utf-8"?>
-<w:document xmlns:o="urn:schemas-microsoft-com:office:office" xmlns:r="http://schemas.openxmlformats.org/officeDocument/2006/relationships" xmlns:v="urn:schemas-microsoft-com:vml" xmlns:w="http://schemas.openxmlformats.org/wordprocessingml/2006/main" xmlns:w10="urn:schemas-microsoft-com:office:word" xmlns:wp="http://schemas.openxmlformats.org/drawingml/2006/wordprocessingDrawing" xmlns:wps="http://schemas.microsoft.com/office/word/2010/wordprocessingShape" xmlns:wpg="http://schemas.microsoft.com/office/word/2010/wordprocessingGroup" xmlns:mc="http://schemas.openxmlformats.org/markup-compatibility/2006" xmlns:wp14="http://schemas.microsoft.com/office/word/2010/wordprocessingDrawing" xmlns:w14="http://schemas.microsoft.com/office/word/2010/wordml" mc:Ignorable="w14 wp14">
+<w:document xmlns:wpc="http://schemas.microsoft.com/office/word/2010/wordprocessingCanvas" xmlns:cx="http://schemas.microsoft.com/office/drawing/2014/chartex" xmlns:cx1="http://schemas.microsoft.com/office/drawing/2015/9/8/chartex" xmlns:cx2="http://schemas.microsoft.com/office/drawing/2015/10/21/chartex" xmlns:cx3="http://schemas.microsoft.com/office/drawing/2016/5/9/chartex" xmlns:cx4="http://schemas.microsoft.com/office/drawing/2016/5/10/chartex" xmlns:cx5="http://schemas.microsoft.com/office/drawing/2016/5/11/chartex" xmlns:cx6="http://schemas.microsoft.com/office/drawing/2016/5/12/chartex" xmlns:cx7="http://schemas.microsoft.com/office/drawing/2016/5/13/chartex" xmlns:cx8="http://schemas.microsoft.com/office/drawing/2016/5/14/chartex" xmlns:mc="http://schemas.openxmlformats.org/markup-compatibility/2006" xmlns:aink="http://schemas.microsoft.com/office/drawing/2016/ink" xmlns:am3d="http://schemas.microsoft.com/office/drawing/2017/model3d" xmlns:o="urn:schemas-microsoft-com:office:office" xmlns:r="http://schemas.openxmlformats.org/officeDocument/2006/relationships" xmlns:m="http://schemas.openxmlformats.org/officeDocument/2006/math" xmlns:v="urn:schemas-microsoft-com:vml" xmlns:wp14="http://schemas.microsoft.com/office/word/2010/wordprocessingDrawing" xmlns:wp="http://schemas.openxmlformats.org/drawingml/2006/wordprocessingDrawing" xmlns:w10="urn:schemas-microsoft-com:office:word" xmlns:w="http://schemas.openxmlformats.org/wordprocessingml/2006/main" xmlns:w14="http://schemas.microsoft.com/office/word/2010/wordml" xmlns:w15="http://schemas.microsoft.com/office/word/2012/wordml" xmlns:w16cex="http://schemas.microsoft.com/office/word/2018/wordml/cex" xmlns:w16cid="http://schemas.microsoft.com/office/word/2016/wordml/cid" xmlns:w16="http://schemas.microsoft.com/office/word/2018/wordml" xmlns:w16sdtdh="http://schemas.microsoft.com/office/word/2020/wordml/sdtdatahash" xmlns:w16se="http://schemas.microsoft.com/office/word/2015/wordml/symex" xmlns:wpg="http://schemas.microsoft.com/office/word/2010/wordprocessingGroup" xmlns:wpi="http://schemas.microsoft.com/office/word/2010/wordprocessingInk" xmlns:wne="http://schemas.microsoft.com/office/word/2006/wordml" xmlns:wps="http://schemas.microsoft.com/office/word/2010/wordprocessingShape" mc:Ignorable="w14 w15 w16se w16cid w16 w16cex w16sdtdh wp14">
   <w:body>
     <w:p>
       <w:pPr>
-        <w:pStyle w:val="Normal"/>
         <w:jc w:val="center"/>
         <w:rPr>
-          <w:b/>
           <w:b/>
           <w:bCs/>
           <w:sz w:val="28"/>
@@ -26,19 +24,12 @@
     </w:p>
     <w:p>
       <w:pPr>
-        <w:pStyle w:val="Normal"/>
-        <w:jc w:val="both"/>
-        <w:rPr/>
-      </w:pPr>
-      <w:r>
-        <w:rPr/>
-      </w:r>
-    </w:p>
-    <w:p>
-      <w:pPr>
-        <w:pStyle w:val="Normal"/>
-        <w:rPr>
-          <w:b/>
+        <w:jc w:val="both"/>
+      </w:pPr>
+    </w:p>
+    <w:p>
+      <w:pPr>
+        <w:rPr>
           <w:b/>
           <w:bCs/>
           <w:u w:val="single"/>
@@ -54,12 +45,7 @@
       </w:r>
     </w:p>
     <w:p>
-      <w:pPr>
-        <w:pStyle w:val="Normal"/>
-        <w:rPr/>
-      </w:pPr>
-      <w:r>
-        <w:rPr/>
+      <w:r>
         <w:t xml:space="preserve">Note: You will need to combine </w:t>
       </w:r>
       <w:r>
@@ -71,19 +57,10 @@
         <w:t>Week 1 to Week 5</w:t>
       </w:r>
       <w:r>
-        <w:rPr/>
         <w:t xml:space="preserve"> activities in a portfolio to be submitted as one document for your AE1 assessment. Please insert the number of words for each section.</w:t>
       </w:r>
     </w:p>
-    <w:p>
-      <w:pPr>
-        <w:pStyle w:val="Normal"/>
-        <w:rPr/>
-      </w:pPr>
-      <w:r>
-        <w:rPr/>
-      </w:r>
-    </w:p>
+    <w:p/>
     <w:p>
       <w:pPr>
         <w:pStyle w:val="ListParagraph"/>
@@ -93,7 +70,6 @@
         </w:numPr>
         <w:rPr>
           <w:b/>
-          <w:b/>
           <w:bCs/>
         </w:rPr>
       </w:pPr>
@@ -108,33 +84,45 @@
     <w:p>
       <w:pPr>
         <w:pStyle w:val="ListParagraph"/>
-        <w:ind w:left="360" w:hanging="0"/>
-        <w:rPr/>
-      </w:pPr>
-      <w:r>
-        <w:rPr/>
-      </w:r>
+        <w:ind w:left="360"/>
+      </w:pPr>
     </w:p>
     <w:p>
       <w:pPr>
         <w:pStyle w:val="ListParagraph"/>
-        <w:ind w:left="360" w:hanging="0"/>
-        <w:rPr/>
-      </w:pPr>
-      <w:r>
-        <w:rPr/>
-        <w:t>Base Example: A Child (toddler) comes into contact with a kitten for the first time. The child doesn’t know what it is called and there are three different ways the child could learn the name of this animal. This example I read from “ Artificial intelligence for marketing: practical applications ”</w:t>
+        <w:ind w:left="360"/>
+      </w:pPr>
+      <w:r>
+        <w:t>Base Example</w:t>
+      </w:r>
+      <w:r>
+        <w:t xml:space="preserve">: A Child (toddler) </w:t>
+      </w:r>
+      <w:proofErr w:type="gramStart"/>
+      <w:r>
+        <w:t>comes into contact with</w:t>
+      </w:r>
+      <w:proofErr w:type="gramEnd"/>
+      <w:r>
+        <w:t xml:space="preserve"> a kitten for the first time. The child doesn’t know what it is called and there are three different ways the child could learn the name of this animal. This example I read from </w:t>
+      </w:r>
+      <w:proofErr w:type="gramStart"/>
+      <w:r>
+        <w:t>“ Artificial</w:t>
+      </w:r>
+      <w:proofErr w:type="gramEnd"/>
+      <w:r>
+        <w:t xml:space="preserve"> intelligence for marke</w:t>
+      </w:r>
+      <w:r>
+        <w:t>ting: practical applications ”</w:t>
       </w:r>
     </w:p>
     <w:p>
       <w:pPr>
         <w:pStyle w:val="ListParagraph"/>
-        <w:ind w:left="360" w:hanging="0"/>
-        <w:rPr/>
-      </w:pPr>
-      <w:r>
-        <w:rPr/>
-      </w:r>
+        <w:ind w:left="360"/>
+      </w:pPr>
     </w:p>
     <w:p>
       <w:pPr>
@@ -143,56 +131,45 @@
           <w:ilvl w:val="0"/>
           <w:numId w:val="1"/>
         </w:numPr>
-        <w:rPr/>
-      </w:pPr>
-      <w:r>
-        <w:rPr>
-          <w:b/>
-          <w:bCs/>
-        </w:rPr>
-        <w:t>U</w:t>
-      </w:r>
-      <w:r>
-        <w:rPr>
-          <w:b/>
-          <w:bCs/>
-        </w:rPr>
-        <w:t>nsupervised learning and provide one example</w:t>
-      </w:r>
-      <w:r>
-        <w:rPr/>
-        <w:t xml:space="preserve">: </w:t>
-      </w:r>
-      <w:r>
-        <w:rPr/>
-        <w:t xml:space="preserve">Unsupervised learning is when a machine is given a cluster of data </w:t>
-      </w:r>
-      <w:r>
-        <w:rPr/>
-        <w:t xml:space="preserve">that has not been classified or labelled in anyway by humans </w:t>
-      </w:r>
-      <w:r>
-        <w:rPr/>
-        <w:t xml:space="preserve">to analyse and find patterns or data groupings without any human intervention. Applications of these could be exploiting data, cross selling strategies, image recognition. </w:t>
-      </w:r>
-      <w:r>
-        <w:rPr/>
-        <w:t>If we make use of the base example we can use Unsupervised learning for the child to learn the name of the animal. With Unsupervised learning the child will have to be alone to figure things out by itself, it may not get the correct answers but it will learn more and more about the thing it is trying to figure out (such as cats will meow and dogs will bark).</w:t>
+      </w:pPr>
+      <w:r>
+        <w:rPr>
+          <w:b/>
+          <w:bCs/>
+        </w:rPr>
+        <w:t>Unsupervised learning and provide one example</w:t>
+      </w:r>
+      <w:r>
+        <w:t>: Unsupervised learning is when a machine is given a cluster of data that has not been classified or labelled in anyway by humans to analyse and find patterns or data groupings wi</w:t>
+      </w:r>
+      <w:r>
+        <w:t xml:space="preserve">thout any human intervention. Applications of these could be exploiting data, cross selling strategies, image recognition. If we make use of the base </w:t>
+      </w:r>
+      <w:proofErr w:type="gramStart"/>
+      <w:r>
+        <w:t>example</w:t>
+      </w:r>
+      <w:proofErr w:type="gramEnd"/>
+      <w:r>
+        <w:t xml:space="preserve"> we can use Unsupervised learning for the child to learn the name of the animal. With Unsupervised </w:t>
+      </w:r>
+      <w:r>
+        <w:t xml:space="preserve">learning the child will have to be alone to figure things out by itself, it may not get the correct </w:t>
+      </w:r>
+      <w:proofErr w:type="gramStart"/>
+      <w:r>
+        <w:t>answers</w:t>
+      </w:r>
+      <w:proofErr w:type="gramEnd"/>
+      <w:r>
+        <w:t xml:space="preserve"> but it will learn more and more about the thing it is trying to figure out (such as cats will meow and dogs will bark).</w:t>
       </w:r>
     </w:p>
     <w:p>
       <w:pPr>
         <w:pStyle w:val="ListParagraph"/>
-        <w:numPr>
-          <w:ilvl w:val="0"/>
-          <w:numId w:val="0"/>
-        </w:numPr>
-        <w:ind w:left="1440" w:hanging="0"/>
-        <w:rPr/>
-      </w:pPr>
-      <w:r>
-        <w:rPr/>
-      </w:r>
+        <w:ind w:left="1440"/>
+      </w:pPr>
     </w:p>
     <w:p>
       <w:pPr>
@@ -201,60 +178,44 @@
           <w:ilvl w:val="0"/>
           <w:numId w:val="1"/>
         </w:numPr>
-        <w:rPr/>
-      </w:pPr>
-      <w:r>
-        <w:rPr>
-          <w:b/>
-          <w:bCs/>
-        </w:rPr>
-        <w:t>S</w:t>
-      </w:r>
-      <w:r>
-        <w:rPr>
-          <w:b/>
-          <w:bCs/>
-        </w:rPr>
-        <w:t>upervised learning and provide one example:</w:t>
-      </w:r>
-      <w:r>
-        <w:rPr/>
-        <w:t xml:space="preserve"> </w:t>
-      </w:r>
-      <w:r>
-        <w:rPr/>
-        <w:t xml:space="preserve">Supervised learning is a (machine learning) task in which the machine is given training data which </w:t>
-      </w:r>
-      <w:r>
-        <w:rPr/>
-        <w:t xml:space="preserve">has been labelled for a specific output and </w:t>
-      </w:r>
-      <w:r>
-        <w:rPr/>
-        <w:t xml:space="preserve">the algorithm will have to analyse and </w:t>
-      </w:r>
-      <w:r>
-        <w:rPr/>
-        <w:t xml:space="preserve">learn the patterns that lead the input data to the desired output so that it will be able to yield similar/same results when given a data set it has never seen before. </w:t>
-      </w:r>
-      <w:r>
-        <w:rPr/>
-        <w:t>If we make use of the base example we can use Supervised learning to teach the child the name of the kitten. Simply point to it repeating a few dozen times the word “kitty”. Supervised learning would be you Pointing at the kitten and calling it a “kitty” (given the child a labelled example).</w:t>
+      </w:pPr>
+      <w:r>
+        <w:rPr>
+          <w:b/>
+          <w:bCs/>
+        </w:rPr>
+        <w:t>Supervised learning and pro</w:t>
+      </w:r>
+      <w:r>
+        <w:rPr>
+          <w:b/>
+          <w:bCs/>
+        </w:rPr>
+        <w:t>vide one example:</w:t>
+      </w:r>
+      <w:r>
+        <w:t xml:space="preserve"> Supervised learning is a (machine learning) task in which the machine is given training data which has been labelled for a specific output and the algorithm will have to analyse and learn the patterns that lead the input data to the desir</w:t>
+      </w:r>
+      <w:r>
+        <w:t xml:space="preserve">ed output so that it will be able to yield similar/same results when given a data set it has never seen before. If we make use of the base </w:t>
+      </w:r>
+      <w:proofErr w:type="gramStart"/>
+      <w:r>
+        <w:t>example</w:t>
+      </w:r>
+      <w:proofErr w:type="gramEnd"/>
+      <w:r>
+        <w:t xml:space="preserve"> we can use Supervised learning to teach the child the name of the kitten. Simply point to it repeating a few </w:t>
+      </w:r>
+      <w:r>
+        <w:t>dozen times the word “kitty”. Supervised learning would be you Pointing at the kitten and calling it a “kitty” (given the child a labelled example).</w:t>
       </w:r>
     </w:p>
     <w:p>
       <w:pPr>
         <w:pStyle w:val="ListParagraph"/>
-        <w:numPr>
-          <w:ilvl w:val="0"/>
-          <w:numId w:val="0"/>
-        </w:numPr>
-        <w:ind w:left="1440" w:hanging="0"/>
-        <w:rPr/>
-      </w:pPr>
-      <w:r>
-        <w:rPr/>
-      </w:r>
+        <w:ind w:left="1440"/>
+      </w:pPr>
     </w:p>
     <w:p>
       <w:pPr>
@@ -263,86 +224,71 @@
           <w:ilvl w:val="0"/>
           <w:numId w:val="1"/>
         </w:numPr>
-        <w:rPr/>
-      </w:pPr>
-      <w:r>
-        <w:rPr>
-          <w:b/>
-          <w:bCs/>
-        </w:rPr>
-        <w:t>R</w:t>
-      </w:r>
-      <w:r>
-        <w:rPr>
-          <w:b/>
-          <w:bCs/>
-        </w:rPr>
-        <w:t>einforcement learning and provide one example:</w:t>
-      </w:r>
-      <w:r>
-        <w:rPr/>
-        <w:t xml:space="preserve"> </w:t>
-      </w:r>
-      <w:r>
-        <w:rPr/>
-        <w:t xml:space="preserve">Reinforcement Learning is </w:t>
-      </w:r>
-      <w:r>
-        <w:rPr/>
-        <w:t xml:space="preserve">essentially a system to allow the machine to self learn, it works by giving “rewards” for doing correct things and “punishments” for doing the incorrect things which trains the robot or machine to know what to do as it wants to achieve “rewards”. </w:t>
-      </w:r>
-      <w:r>
-        <w:rPr/>
-        <w:t>If we make use of the base example we can use Reinforcement learning to teach the child the name of the kitten. Simply correct the child when they mistaken the kitten for something other than what it is and praise the child when they get the name correct.</w:t>
-      </w:r>
-    </w:p>
-    <w:p>
-      <w:pPr>
-        <w:pStyle w:val="Normal"/>
-        <w:rPr>
-          <w:b/>
-          <w:b/>
-          <w:bCs/>
-        </w:rPr>
-      </w:pPr>
-      <w:r>
-        <w:rPr>
-          <w:b/>
-          <w:bCs/>
-        </w:rPr>
-      </w:r>
-    </w:p>
-    <w:p>
-      <w:pPr>
-        <w:pStyle w:val="Normal"/>
-        <w:rPr>
-          <w:b/>
-          <w:b/>
-          <w:bCs/>
-        </w:rPr>
-      </w:pPr>
-      <w:r>
-        <w:rPr>
-          <w:b/>
-          <w:bCs/>
-        </w:rPr>
-      </w:r>
-    </w:p>
-    <w:p>
-      <w:pPr>
-        <w:pStyle w:val="Normal"/>
-        <w:rPr>
-          <w:b/>
-          <w:b/>
-          <w:bCs/>
-        </w:rPr>
-      </w:pPr>
-      <w:r>
-        <w:rPr>
-          <w:b/>
-          <w:bCs/>
-        </w:rPr>
-      </w:r>
+      </w:pPr>
+      <w:r>
+        <w:rPr>
+          <w:b/>
+          <w:bCs/>
+        </w:rPr>
+        <w:t>Reinforcement learning and provide one example:</w:t>
+      </w:r>
+      <w:r>
+        <w:t xml:space="preserve"> Reinforcement Learning is essentially a system to allow th</w:t>
+      </w:r>
+      <w:r>
+        <w:t xml:space="preserve">e machine to </w:t>
+      </w:r>
+      <w:proofErr w:type="spellStart"/>
+      <w:r>
+        <w:t>self learn</w:t>
+      </w:r>
+      <w:proofErr w:type="spellEnd"/>
+      <w:r>
+        <w:t xml:space="preserve">, it works by giving “rewards” for doing correct things and “punishments” for doing the incorrect things which trains the robot or machine to know what to do as it wants to achieve “rewards”. If we make use of the base </w:t>
+      </w:r>
+      <w:proofErr w:type="gramStart"/>
+      <w:r>
+        <w:t>example</w:t>
+      </w:r>
+      <w:proofErr w:type="gramEnd"/>
+      <w:r>
+        <w:t xml:space="preserve"> we can</w:t>
+      </w:r>
+      <w:r>
+        <w:t xml:space="preserve"> use Reinforcement learning to teach the child the name of the kitten. Simply correct the child when they </w:t>
+      </w:r>
+      <w:proofErr w:type="spellStart"/>
+      <w:r>
+        <w:t>mistaken</w:t>
+      </w:r>
+      <w:proofErr w:type="spellEnd"/>
+      <w:r>
+        <w:t xml:space="preserve"> the kitten for something other than what it is and praise the child when they get the name correct.</w:t>
+      </w:r>
+    </w:p>
+    <w:p>
+      <w:pPr>
+        <w:rPr>
+          <w:b/>
+          <w:bCs/>
+        </w:rPr>
+      </w:pPr>
+    </w:p>
+    <w:p>
+      <w:pPr>
+        <w:rPr>
+          <w:b/>
+          <w:bCs/>
+        </w:rPr>
+      </w:pPr>
+    </w:p>
+    <w:p>
+      <w:pPr>
+        <w:rPr>
+          <w:b/>
+          <w:bCs/>
+        </w:rPr>
+      </w:pPr>
     </w:p>
     <w:p>
       <w:pPr>
@@ -362,160 +308,111 @@
           <w:bCs/>
           <w:color w:val="FF0000"/>
         </w:rPr>
-        <w:t xml:space="preserve">Types of Problems Solved Using Artificial Intelligence </w:t>
-      </w:r>
-    </w:p>
-    <w:p>
-      <w:pPr>
-        <w:pStyle w:val="Normal"/>
-        <w:jc w:val="both"/>
-        <w:rPr/>
-      </w:pPr>
-      <w:r>
-        <w:rPr/>
+        <w:lastRenderedPageBreak/>
+        <w:t>Types of Problems Solved Using Artific</w:t>
+      </w:r>
+      <w:r>
+        <w:rPr>
+          <w:b/>
+          <w:bCs/>
+          <w:color w:val="FF0000"/>
+        </w:rPr>
+        <w:t xml:space="preserve">ial Intelligence </w:t>
+      </w:r>
+    </w:p>
+    <w:p>
+      <w:pPr>
+        <w:jc w:val="both"/>
+      </w:pPr>
+      <w:r>
         <w:t>Different Artificial Intelligence algorithms can be used to solve a category of problems. Differentiate between classification, regression and clustering problems and name some algorithms that can be used to solve each type of problem.</w:t>
       </w:r>
     </w:p>
     <w:p>
       <w:pPr>
-        <w:pStyle w:val="Normal"/>
-        <w:jc w:val="both"/>
-        <w:rPr>
-          <w:b w:val="false"/>
-          <w:b w:val="false"/>
-          <w:bCs w:val="false"/>
-        </w:rPr>
-      </w:pPr>
-      <w:r>
-        <w:rPr>
-          <w:b w:val="false"/>
-          <w:bCs w:val="false"/>
-        </w:rPr>
-        <w:t>Classification: Predictive problem in which it would predict the class label for any given example data</w:t>
-      </w:r>
-    </w:p>
-    <w:p>
-      <w:pPr>
-        <w:pStyle w:val="Normal"/>
-        <w:jc w:val="both"/>
-        <w:rPr>
-          <w:b w:val="false"/>
-          <w:b w:val="false"/>
-          <w:bCs w:val="false"/>
-        </w:rPr>
-      </w:pPr>
-      <w:r>
-        <w:rPr>
-          <w:b w:val="false"/>
-          <w:bCs w:val="false"/>
-        </w:rPr>
+        <w:jc w:val="both"/>
+      </w:pPr>
+      <w:r>
+        <w:t>Cl</w:t>
+      </w:r>
+      <w:r>
+        <w:t>assification: Predictive problem in which it would predict the class label for any given example data</w:t>
+      </w:r>
+    </w:p>
+    <w:p>
+      <w:pPr>
+        <w:jc w:val="both"/>
+      </w:pPr>
+      <w:r>
         <w:t>Regression: Predictive model in which it would predict a relationship between two variables</w:t>
       </w:r>
     </w:p>
     <w:p>
       <w:pPr>
-        <w:pStyle w:val="Normal"/>
-        <w:jc w:val="both"/>
-        <w:rPr>
-          <w:b w:val="false"/>
-          <w:b w:val="false"/>
-          <w:bCs w:val="false"/>
-        </w:rPr>
-      </w:pPr>
-      <w:r>
-        <w:rPr>
-          <w:b w:val="false"/>
-          <w:bCs w:val="false"/>
-        </w:rPr>
-        <w:t>Clustering: Predictive model which divides the data into groups (clusters), It will split data in a specific way that the points within single clusters will become very similar and points in different clusters will be very different (groups unlabelled data)</w:t>
-      </w:r>
-    </w:p>
-    <w:p>
-      <w:pPr>
-        <w:pStyle w:val="Normal"/>
-        <w:jc w:val="both"/>
-        <w:rPr>
-          <w:b w:val="false"/>
-          <w:b w:val="false"/>
-          <w:bCs w:val="false"/>
-        </w:rPr>
-      </w:pPr>
-      <w:r>
-        <w:rPr>
-          <w:b w:val="false"/>
-          <w:bCs w:val="false"/>
-        </w:rPr>
-      </w:r>
-    </w:p>
-    <w:p>
-      <w:pPr>
-        <w:pStyle w:val="Normal"/>
-        <w:jc w:val="both"/>
-        <w:rPr>
-          <w:b w:val="false"/>
-          <w:b w:val="false"/>
-          <w:bCs w:val="false"/>
-        </w:rPr>
-      </w:pPr>
-      <w:r>
-        <w:rPr>
-          <w:b w:val="false"/>
-          <w:bCs w:val="false"/>
-        </w:rPr>
-        <w:t>Classification is a predictive model which attempts to apply class labels on given example data for example an email (in Gmail) can be labelled as one of three “Primary”, “Promotions”, “Updates”. Regression on the other hand is a predictive model which will generate a continuous quantity, it will predict a discrete value in an integer while classification predictive model is a probability for a class label.</w:t>
-      </w:r>
-    </w:p>
-    <w:p>
-      <w:pPr>
-        <w:pStyle w:val="Normal"/>
-        <w:jc w:val="both"/>
-        <w:rPr>
-          <w:b w:val="false"/>
-          <w:b w:val="false"/>
-          <w:bCs w:val="false"/>
-        </w:rPr>
-      </w:pPr>
-      <w:r>
-        <w:rPr>
-          <w:b w:val="false"/>
-          <w:bCs w:val="false"/>
-        </w:rPr>
-        <w:t>Clustering is similar to Classification in a way that it groups the given example data, but it differs here as it groups them into unlabelled clusters (groups) and ensures that each point/item in the cluster are very similar and the points in other clusters are different. Clustering uses unsupervised learning to function.</w:t>
-      </w:r>
-    </w:p>
-    <w:p>
-      <w:pPr>
-        <w:pStyle w:val="Normal"/>
-        <w:jc w:val="both"/>
-        <w:rPr>
-          <w:b/>
-          <w:b/>
-          <w:bCs/>
-        </w:rPr>
-      </w:pPr>
-      <w:r>
-        <w:rPr>
-          <w:b/>
-          <w:bCs/>
-        </w:rPr>
-      </w:r>
-    </w:p>
-    <w:p>
-      <w:pPr>
-        <w:pStyle w:val="Normal"/>
-        <w:jc w:val="both"/>
-        <w:rPr>
-          <w:b/>
-          <w:b/>
-          <w:bCs/>
-        </w:rPr>
-      </w:pPr>
-      <w:r>
-        <w:rPr>
-          <w:b/>
-          <w:bCs/>
-        </w:rPr>
-      </w:r>
+        <w:jc w:val="both"/>
+      </w:pPr>
+      <w:r>
+        <w:t>Clustering: Predictive model which divides the data into group</w:t>
+      </w:r>
+      <w:r>
+        <w:t>s (clusters), It will split data in a specific way that the points within single clusters will become very similar and points in different clusters will be very different (groups unlabelled data)</w:t>
+      </w:r>
+    </w:p>
+    <w:p>
+      <w:pPr>
+        <w:jc w:val="both"/>
+      </w:pPr>
+    </w:p>
+    <w:p>
+      <w:pPr>
+        <w:jc w:val="both"/>
+      </w:pPr>
+      <w:r>
+        <w:t>Classification is a predictive model which attempts to appl</w:t>
+      </w:r>
+      <w:r>
+        <w:t>y class labels on given example data for example an email (in Gmail) can be labelled as one of three “Primary”, “Promotions”, “Updates”. Regression on the other hand is a predictive model which will generate a continuous quantity, it will predict a discret</w:t>
+      </w:r>
+      <w:r>
+        <w:t>e value in an integer while classification predictive model is a probability for a class label.</w:t>
+      </w:r>
+    </w:p>
+    <w:p>
+      <w:pPr>
+        <w:jc w:val="both"/>
+      </w:pPr>
+      <w:r>
+        <w:t xml:space="preserve">Clustering is </w:t>
+      </w:r>
+      <w:proofErr w:type="gramStart"/>
+      <w:r>
+        <w:t>similar to</w:t>
+      </w:r>
+      <w:proofErr w:type="gramEnd"/>
+      <w:r>
+        <w:t xml:space="preserve"> Classification in a way that it groups the given example data, but it differs here as it groups them into unlabelled clusters </w:t>
+      </w:r>
+      <w:r>
+        <w:t>(groups) and ensures that each point/item in the cluster are very similar and the points in other clusters are different. Clustering uses unsupervised learning to function.</w:t>
+      </w:r>
+    </w:p>
+    <w:p>
+      <w:pPr>
+        <w:jc w:val="both"/>
+        <w:rPr>
+          <w:b/>
+          <w:bCs/>
+        </w:rPr>
+      </w:pPr>
+    </w:p>
+    <w:p>
+      <w:pPr>
+        <w:jc w:val="both"/>
+        <w:rPr>
+          <w:b/>
+          <w:bCs/>
+        </w:rPr>
+      </w:pPr>
     </w:p>
     <w:p>
       <w:pPr>
@@ -527,7 +424,6 @@
         <w:jc w:val="both"/>
         <w:rPr>
           <w:b/>
-          <w:b/>
           <w:bCs/>
         </w:rPr>
       </w:pPr>
@@ -542,14 +438,9 @@
     <w:p>
       <w:pPr>
         <w:pStyle w:val="ListParagraph"/>
-        <w:numPr>
-          <w:ilvl w:val="0"/>
-          <w:numId w:val="0"/>
-        </w:numPr>
-        <w:ind w:left="360" w:hanging="0"/>
-        <w:jc w:val="both"/>
-        <w:rPr>
-          <w:b/>
+        <w:ind w:left="360"/>
+        <w:jc w:val="both"/>
+        <w:rPr>
           <w:b/>
           <w:bCs/>
         </w:rPr>
@@ -564,21 +455,21 @@
     </w:p>
     <w:p>
       <w:pPr>
-        <w:pStyle w:val="Normal"/>
-        <w:jc w:val="both"/>
-        <w:rPr>
-          <w:b/>
-          <w:b/>
-          <w:bCs/>
-        </w:rPr>
-      </w:pPr>
-      <w:r>
-        <w:rPr/>
+        <w:jc w:val="both"/>
+        <w:rPr>
+          <w:b/>
+          <w:bCs/>
+        </w:rPr>
+      </w:pPr>
+      <w:r>
+        <w:rPr>
+          <w:noProof/>
+        </w:rPr>
         <w:drawing>
-          <wp:inline distT="0" distB="0" distL="0" distR="0">
+          <wp:inline distT="0" distB="0" distL="0" distR="0" wp14:anchorId="0B318B11" wp14:editId="06B0B12B">
             <wp:extent cx="4113530" cy="647065"/>
             <wp:effectExtent l="0" t="0" r="0" b="0"/>
-            <wp:docPr id="1" name="Picture 5" descr=""/>
+            <wp:docPr id="1" name="Picture 5"/>
             <wp:cNvGraphicFramePr>
               <a:graphicFrameLocks xmlns:a="http://schemas.openxmlformats.org/drawingml/2006/main" noChangeAspect="1"/>
             </wp:cNvGraphicFramePr>
@@ -586,13 +477,13 @@
               <a:graphicData uri="http://schemas.openxmlformats.org/drawingml/2006/picture">
                 <pic:pic xmlns:pic="http://schemas.openxmlformats.org/drawingml/2006/picture">
                   <pic:nvPicPr>
-                    <pic:cNvPr id="1" name="Picture 5" descr=""/>
+                    <pic:cNvPr id="1" name="Picture 5"/>
                     <pic:cNvPicPr>
                       <a:picLocks noChangeAspect="1" noChangeArrowheads="1"/>
                     </pic:cNvPicPr>
                   </pic:nvPicPr>
                   <pic:blipFill>
-                    <a:blip r:embed="rId2"/>
+                    <a:blip r:embed="rId5"/>
                     <a:stretch>
                       <a:fillRect/>
                     </a:stretch>
@@ -623,43 +514,45 @@
     <w:p>
       <w:pPr>
         <w:pStyle w:val="ListParagraph"/>
-        <w:numPr>
-          <w:ilvl w:val="0"/>
-          <w:numId w:val="0"/>
-        </w:numPr>
-        <w:ind w:left="360" w:hanging="0"/>
-        <w:jc w:val="both"/>
-        <w:rPr>
-          <w:b/>
-          <w:b/>
-          <w:bCs/>
-        </w:rPr>
-      </w:pPr>
-      <w:r>
-        <w:rPr>
-          <w:b/>
-          <w:bCs/>
-        </w:rPr>
-        <w:t>Classification</w:t>
-      </w:r>
-    </w:p>
-    <w:p>
-      <w:pPr>
-        <w:pStyle w:val="Normal"/>
-        <w:jc w:val="both"/>
-        <w:rPr>
-          <w:b/>
-          <w:b/>
-          <w:bCs/>
-        </w:rPr>
-      </w:pPr>
-      <w:r>
-        <w:rPr/>
+        <w:ind w:left="360"/>
+        <w:jc w:val="both"/>
+        <w:rPr>
+          <w:b/>
+          <w:bCs/>
+        </w:rPr>
+      </w:pPr>
+      <w:r>
+        <w:rPr>
+          <w:b/>
+          <w:bCs/>
+        </w:rPr>
+        <w:t>Class</w:t>
+      </w:r>
+      <w:r>
+        <w:rPr>
+          <w:b/>
+          <w:bCs/>
+        </w:rPr>
+        <w:t>ification</w:t>
+      </w:r>
+    </w:p>
+    <w:p>
+      <w:pPr>
+        <w:jc w:val="both"/>
+        <w:rPr>
+          <w:b/>
+          <w:bCs/>
+        </w:rPr>
+      </w:pPr>
+      <w:r>
+        <w:rPr>
+          <w:noProof/>
+        </w:rPr>
         <w:drawing>
-          <wp:inline distT="0" distB="0" distL="0" distR="0">
+          <wp:inline distT="0" distB="0" distL="0" distR="0" wp14:anchorId="4389759E" wp14:editId="0B7214AE">
             <wp:extent cx="4118610" cy="661035"/>
             <wp:effectExtent l="0" t="0" r="0" b="0"/>
-            <wp:docPr id="2" name="Picture 6" descr=""/>
+            <wp:docPr id="2" name="Picture 6"/>
             <wp:cNvGraphicFramePr>
               <a:graphicFrameLocks xmlns:a="http://schemas.openxmlformats.org/drawingml/2006/main" noChangeAspect="1"/>
             </wp:cNvGraphicFramePr>
@@ -667,13 +560,13 @@
               <a:graphicData uri="http://schemas.openxmlformats.org/drawingml/2006/picture">
                 <pic:pic xmlns:pic="http://schemas.openxmlformats.org/drawingml/2006/picture">
                   <pic:nvPicPr>
-                    <pic:cNvPr id="2" name="Picture 6" descr=""/>
+                    <pic:cNvPr id="2" name="Picture 6"/>
                     <pic:cNvPicPr>
                       <a:picLocks noChangeAspect="1" noChangeArrowheads="1"/>
                     </pic:cNvPicPr>
                   </pic:nvPicPr>
                   <pic:blipFill>
-                    <a:blip r:embed="rId3"/>
+                    <a:blip r:embed="rId6"/>
                     <a:stretch>
                       <a:fillRect/>
                     </a:stretch>
@@ -704,14 +597,9 @@
     <w:p>
       <w:pPr>
         <w:pStyle w:val="ListParagraph"/>
-        <w:numPr>
-          <w:ilvl w:val="0"/>
-          <w:numId w:val="0"/>
-        </w:numPr>
-        <w:ind w:left="360" w:hanging="0"/>
-        <w:jc w:val="both"/>
-        <w:rPr>
-          <w:b/>
+        <w:ind w:left="360"/>
+        <w:jc w:val="both"/>
+        <w:rPr>
           <w:b/>
           <w:bCs/>
         </w:rPr>
@@ -726,21 +614,21 @@
     </w:p>
     <w:p>
       <w:pPr>
-        <w:pStyle w:val="Normal"/>
-        <w:jc w:val="both"/>
-        <w:rPr>
-          <w:b/>
-          <w:b/>
-          <w:bCs/>
-        </w:rPr>
-      </w:pPr>
-      <w:r>
-        <w:rPr/>
+        <w:jc w:val="both"/>
+        <w:rPr>
+          <w:b/>
+          <w:bCs/>
+        </w:rPr>
+      </w:pPr>
+      <w:r>
+        <w:rPr>
+          <w:noProof/>
+        </w:rPr>
         <w:drawing>
-          <wp:inline distT="0" distB="0" distL="0" distR="0">
+          <wp:inline distT="0" distB="0" distL="0" distR="0" wp14:anchorId="3290085D" wp14:editId="5A9DB79E">
             <wp:extent cx="4150360" cy="673100"/>
             <wp:effectExtent l="0" t="0" r="0" b="0"/>
-            <wp:docPr id="3" name="Picture 7" descr=""/>
+            <wp:docPr id="3" name="Picture 7"/>
             <wp:cNvGraphicFramePr>
               <a:graphicFrameLocks xmlns:a="http://schemas.openxmlformats.org/drawingml/2006/main" noChangeAspect="1"/>
             </wp:cNvGraphicFramePr>
@@ -748,13 +636,13 @@
               <a:graphicData uri="http://schemas.openxmlformats.org/drawingml/2006/picture">
                 <pic:pic xmlns:pic="http://schemas.openxmlformats.org/drawingml/2006/picture">
                   <pic:nvPicPr>
-                    <pic:cNvPr id="3" name="Picture 7" descr=""/>
+                    <pic:cNvPr id="3" name="Picture 7"/>
                     <pic:cNvPicPr>
                       <a:picLocks noChangeAspect="1" noChangeArrowheads="1"/>
                     </pic:cNvPicPr>
                   </pic:nvPicPr>
                   <pic:blipFill>
-                    <a:blip r:embed="rId4"/>
+                    <a:blip r:embed="rId7"/>
                     <a:stretch>
                       <a:fillRect/>
                     </a:stretch>
@@ -778,14 +666,9 @@
     <w:p>
       <w:pPr>
         <w:pStyle w:val="ListParagraph"/>
-        <w:numPr>
-          <w:ilvl w:val="0"/>
-          <w:numId w:val="0"/>
-        </w:numPr>
-        <w:ind w:left="360" w:hanging="0"/>
-        <w:jc w:val="both"/>
-        <w:rPr>
-          <w:b/>
+        <w:ind w:left="360"/>
+        <w:jc w:val="both"/>
+        <w:rPr>
           <w:b/>
           <w:bCs/>
         </w:rPr>
@@ -800,21 +683,22 @@
     </w:p>
     <w:p>
       <w:pPr>
-        <w:pStyle w:val="Normal"/>
-        <w:jc w:val="both"/>
-        <w:rPr>
-          <w:b/>
-          <w:b/>
-          <w:bCs/>
-        </w:rPr>
-      </w:pPr>
-      <w:r>
-        <w:rPr/>
+        <w:jc w:val="both"/>
+        <w:rPr>
+          <w:b/>
+          <w:bCs/>
+        </w:rPr>
+      </w:pPr>
+      <w:r>
+        <w:rPr>
+          <w:noProof/>
+        </w:rPr>
+        <w:lastRenderedPageBreak/>
         <w:drawing>
-          <wp:inline distT="0" distB="0" distL="0" distR="0">
+          <wp:inline distT="0" distB="0" distL="0" distR="0" wp14:anchorId="6F9A0E73" wp14:editId="04293AC2">
             <wp:extent cx="4110990" cy="668020"/>
             <wp:effectExtent l="0" t="0" r="0" b="0"/>
-            <wp:docPr id="4" name="Picture 8" descr=""/>
+            <wp:docPr id="4" name="Picture 8"/>
             <wp:cNvGraphicFramePr>
               <a:graphicFrameLocks xmlns:a="http://schemas.openxmlformats.org/drawingml/2006/main" noChangeAspect="1"/>
             </wp:cNvGraphicFramePr>
@@ -822,13 +706,13 @@
               <a:graphicData uri="http://schemas.openxmlformats.org/drawingml/2006/picture">
                 <pic:pic xmlns:pic="http://schemas.openxmlformats.org/drawingml/2006/picture">
                   <pic:nvPicPr>
-                    <pic:cNvPr id="4" name="Picture 8" descr=""/>
+                    <pic:cNvPr id="4" name="Picture 8"/>
                     <pic:cNvPicPr>
                       <a:picLocks noChangeAspect="1" noChangeArrowheads="1"/>
                     </pic:cNvPicPr>
                   </pic:nvPicPr>
                   <pic:blipFill>
-                    <a:blip r:embed="rId5"/>
+                    <a:blip r:embed="rId8"/>
                     <a:stretch>
                       <a:fillRect/>
                     </a:stretch>
@@ -851,57 +735,37 @@
     </w:p>
     <w:p>
       <w:pPr>
-        <w:pStyle w:val="Normal"/>
-        <w:jc w:val="both"/>
-        <w:rPr>
-          <w:b/>
-          <w:b/>
-          <w:bCs/>
-        </w:rPr>
-      </w:pPr>
-      <w:r>
-        <w:rPr/>
-      </w:r>
-    </w:p>
-    <w:p>
-      <w:pPr>
-        <w:pStyle w:val="Normal"/>
-        <w:jc w:val="both"/>
-        <w:rPr>
-          <w:b/>
-          <w:b/>
-          <w:bCs/>
-        </w:rPr>
-      </w:pPr>
-      <w:r>
-        <w:rPr/>
-      </w:r>
-    </w:p>
-    <w:p>
-      <w:pPr>
-        <w:pStyle w:val="Normal"/>
-        <w:jc w:val="both"/>
-        <w:rPr>
-          <w:b/>
-          <w:b/>
-          <w:bCs/>
-        </w:rPr>
-      </w:pPr>
-      <w:r>
-        <w:rPr/>
-      </w:r>
+        <w:jc w:val="both"/>
+        <w:rPr>
+          <w:b/>
+          <w:bCs/>
+        </w:rPr>
+      </w:pPr>
+    </w:p>
+    <w:p>
+      <w:pPr>
+        <w:jc w:val="both"/>
+        <w:rPr>
+          <w:b/>
+          <w:bCs/>
+        </w:rPr>
+      </w:pPr>
+    </w:p>
+    <w:p>
+      <w:pPr>
+        <w:jc w:val="both"/>
+        <w:rPr>
+          <w:b/>
+          <w:bCs/>
+        </w:rPr>
+      </w:pPr>
     </w:p>
     <w:p>
       <w:pPr>
         <w:pStyle w:val="ListParagraph"/>
-        <w:numPr>
-          <w:ilvl w:val="0"/>
-          <w:numId w:val="0"/>
-        </w:numPr>
-        <w:ind w:left="360" w:hanging="0"/>
-        <w:jc w:val="both"/>
-        <w:rPr>
-          <w:b/>
+        <w:ind w:left="360"/>
+        <w:jc w:val="both"/>
+        <w:rPr>
           <w:b/>
           <w:bCs/>
         </w:rPr>
@@ -916,21 +780,21 @@
     </w:p>
     <w:p>
       <w:pPr>
-        <w:pStyle w:val="Normal"/>
-        <w:jc w:val="both"/>
-        <w:rPr>
-          <w:b/>
-          <w:b/>
-          <w:bCs/>
-        </w:rPr>
-      </w:pPr>
-      <w:r>
-        <w:rPr/>
+        <w:jc w:val="both"/>
+        <w:rPr>
+          <w:b/>
+          <w:bCs/>
+        </w:rPr>
+      </w:pPr>
+      <w:r>
+        <w:rPr>
+          <w:noProof/>
+        </w:rPr>
         <w:drawing>
-          <wp:inline distT="0" distB="0" distL="0" distR="0">
+          <wp:inline distT="0" distB="0" distL="0" distR="0" wp14:anchorId="3CBFC406" wp14:editId="23CFDFB7">
             <wp:extent cx="4058920" cy="666750"/>
             <wp:effectExtent l="0" t="0" r="0" b="0"/>
-            <wp:docPr id="5" name="Picture 9" descr=""/>
+            <wp:docPr id="5" name="Picture 9"/>
             <wp:cNvGraphicFramePr>
               <a:graphicFrameLocks xmlns:a="http://schemas.openxmlformats.org/drawingml/2006/main" noChangeAspect="1"/>
             </wp:cNvGraphicFramePr>
@@ -938,13 +802,13 @@
               <a:graphicData uri="http://schemas.openxmlformats.org/drawingml/2006/picture">
                 <pic:pic xmlns:pic="http://schemas.openxmlformats.org/drawingml/2006/picture">
                   <pic:nvPicPr>
-                    <pic:cNvPr id="5" name="Picture 9" descr=""/>
+                    <pic:cNvPr id="5" name="Picture 9"/>
                     <pic:cNvPicPr>
                       <a:picLocks noChangeAspect="1" noChangeArrowheads="1"/>
                     </pic:cNvPicPr>
                   </pic:nvPicPr>
                   <pic:blipFill>
-                    <a:blip r:embed="rId6"/>
+                    <a:blip r:embed="rId9"/>
                     <a:stretch>
                       <a:fillRect/>
                     </a:stretch>
@@ -968,14 +832,9 @@
     <w:p>
       <w:pPr>
         <w:pStyle w:val="ListParagraph"/>
-        <w:numPr>
-          <w:ilvl w:val="0"/>
-          <w:numId w:val="0"/>
-        </w:numPr>
-        <w:ind w:left="360" w:hanging="0"/>
-        <w:jc w:val="both"/>
-        <w:rPr>
-          <w:b/>
+        <w:ind w:left="360"/>
+        <w:jc w:val="both"/>
+        <w:rPr>
           <w:b/>
           <w:bCs/>
         </w:rPr>
@@ -990,21 +849,21 @@
     </w:p>
     <w:p>
       <w:pPr>
-        <w:pStyle w:val="Normal"/>
-        <w:jc w:val="both"/>
-        <w:rPr>
-          <w:b/>
-          <w:b/>
-          <w:bCs/>
-        </w:rPr>
-      </w:pPr>
-      <w:r>
-        <w:rPr/>
+        <w:jc w:val="both"/>
+        <w:rPr>
+          <w:b/>
+          <w:bCs/>
+        </w:rPr>
+      </w:pPr>
+      <w:r>
+        <w:rPr>
+          <w:noProof/>
+        </w:rPr>
         <w:drawing>
-          <wp:inline distT="0" distB="0" distL="0" distR="0">
+          <wp:inline distT="0" distB="0" distL="0" distR="0" wp14:anchorId="78C63888" wp14:editId="6773BD6E">
             <wp:extent cx="4065270" cy="666750"/>
             <wp:effectExtent l="0" t="0" r="0" b="0"/>
-            <wp:docPr id="6" name="Picture 10" descr=""/>
+            <wp:docPr id="6" name="Picture 10"/>
             <wp:cNvGraphicFramePr>
               <a:graphicFrameLocks xmlns:a="http://schemas.openxmlformats.org/drawingml/2006/main" noChangeAspect="1"/>
             </wp:cNvGraphicFramePr>
@@ -1012,13 +871,13 @@
               <a:graphicData uri="http://schemas.openxmlformats.org/drawingml/2006/picture">
                 <pic:pic xmlns:pic="http://schemas.openxmlformats.org/drawingml/2006/picture">
                   <pic:nvPicPr>
-                    <pic:cNvPr id="6" name="Picture 10" descr=""/>
+                    <pic:cNvPr id="6" name="Picture 10"/>
                     <pic:cNvPicPr>
                       <a:picLocks noChangeAspect="1" noChangeArrowheads="1"/>
                     </pic:cNvPicPr>
                   </pic:nvPicPr>
                   <pic:blipFill>
-                    <a:blip r:embed="rId7"/>
+                    <a:blip r:embed="rId10"/>
                     <a:stretch>
                       <a:fillRect/>
                     </a:stretch>
@@ -1041,20 +900,12 @@
     </w:p>
     <w:p>
       <w:pPr>
-        <w:pStyle w:val="Normal"/>
-        <w:jc w:val="both"/>
-        <w:rPr>
-          <w:b/>
-          <w:b/>
-          <w:bCs/>
-        </w:rPr>
-      </w:pPr>
-      <w:r>
-        <w:rPr>
-          <w:b/>
-          <w:bCs/>
-        </w:rPr>
-      </w:r>
+        <w:jc w:val="both"/>
+        <w:rPr>
+          <w:b/>
+          <w:bCs/>
+        </w:rPr>
+      </w:pPr>
     </w:p>
     <w:p>
       <w:pPr>
@@ -1079,32 +930,33 @@
     </w:p>
     <w:p>
       <w:pPr>
-        <w:pStyle w:val="Normal"/>
-        <w:jc w:val="both"/>
-        <w:rPr/>
-      </w:pPr>
-      <w:r>
-        <w:rPr/>
-        <w:t>Machine learning is integrated in many of the technologies we use every day. For example, have you noticed that platforms will have personalised recommendations, whether it's another funny video on YouTube or a book by your favourite author on Amazon? These are "recommender systems" and they typically consist of a machine learning model trained on a user's browsing history.</w:t>
-      </w:r>
-    </w:p>
-    <w:p>
-      <w:pPr>
-        <w:pStyle w:val="Normal"/>
-        <w:jc w:val="both"/>
-        <w:rPr/>
-      </w:pPr>
-      <w:r>
-        <w:rPr/>
-        <w:t>Imagine the recommender system of your favourite online clothing store. They have data on all the clothes you've viewed and the clothes you ended up buying. This is enough to make a model to output personalised clothing recommendation for you. Below are tasks to create this model, however, they are incorrectly ordered.</w:t>
-      </w:r>
-    </w:p>
-    <w:p>
-      <w:pPr>
-        <w:pStyle w:val="Normal"/>
-        <w:jc w:val="both"/>
-        <w:rPr>
-          <w:b/>
+        <w:jc w:val="both"/>
+      </w:pPr>
+      <w:r>
+        <w:t>Machine learning is integrated in many of the technologies we use every day. For example, have you noticed that platforms will have personalised re</w:t>
+      </w:r>
+      <w:r>
+        <w:t>commendations, whether it's another funny video on YouTube or a book by your favourite author on Amazon? These are "recommender systems" and they typically consist of a machine learning model trained on a user's browsing history.</w:t>
+      </w:r>
+    </w:p>
+    <w:p>
+      <w:pPr>
+        <w:jc w:val="both"/>
+      </w:pPr>
+      <w:r>
+        <w:t xml:space="preserve">Imagine the </w:t>
+      </w:r>
+      <w:r>
+        <w:t>recommender system of your favourite online clothing store. They have data on all the clothes you've viewed and the clothes you ended up buying. This is enough to make a model to output personalised clothing recommendation for you. Below are tasks to creat</w:t>
+      </w:r>
+      <w:r>
+        <w:t>e this model, however, they are incorrectly ordered.</w:t>
+      </w:r>
+    </w:p>
+    <w:p>
+      <w:pPr>
+        <w:jc w:val="both"/>
+        <w:rPr>
           <w:b/>
           <w:bCs/>
         </w:rPr>
@@ -1119,17 +971,17 @@
     </w:p>
     <w:p>
       <w:pPr>
-        <w:pStyle w:val="Normal"/>
-        <w:jc w:val="both"/>
-        <w:rPr/>
-      </w:pPr>
-      <w:r>
-        <w:rPr/>
+        <w:jc w:val="both"/>
+      </w:pPr>
+      <w:r>
+        <w:rPr>
+          <w:noProof/>
+        </w:rPr>
         <w:drawing>
-          <wp:inline distT="0" distB="0" distL="0" distR="0">
+          <wp:inline distT="0" distB="0" distL="0" distR="0" wp14:anchorId="5E3700E5" wp14:editId="7F2A4C85">
             <wp:extent cx="4902200" cy="717550"/>
             <wp:effectExtent l="0" t="0" r="0" b="0"/>
-            <wp:docPr id="7" name="Picture 1" descr=""/>
+            <wp:docPr id="7" name="Picture 1"/>
             <wp:cNvGraphicFramePr>
               <a:graphicFrameLocks xmlns:a="http://schemas.openxmlformats.org/drawingml/2006/main" noChangeAspect="1"/>
             </wp:cNvGraphicFramePr>
@@ -1137,13 +989,13 @@
               <a:graphicData uri="http://schemas.openxmlformats.org/drawingml/2006/picture">
                 <pic:pic xmlns:pic="http://schemas.openxmlformats.org/drawingml/2006/picture">
                   <pic:nvPicPr>
-                    <pic:cNvPr id="7" name="Picture 1" descr=""/>
+                    <pic:cNvPr id="7" name="Picture 1"/>
                     <pic:cNvPicPr>
                       <a:picLocks noChangeAspect="1" noChangeArrowheads="1"/>
                     </pic:cNvPicPr>
                   </pic:nvPicPr>
                   <pic:blipFill>
-                    <a:blip r:embed="rId8"/>
+                    <a:blip r:embed="rId11"/>
                     <a:stretch>
                       <a:fillRect/>
                     </a:stretch>
@@ -1166,17 +1018,17 @@
     </w:p>
     <w:p>
       <w:pPr>
-        <w:pStyle w:val="Normal"/>
-        <w:jc w:val="both"/>
-        <w:rPr/>
-      </w:pPr>
-      <w:r>
-        <w:rPr/>
+        <w:jc w:val="both"/>
+      </w:pPr>
+      <w:r>
+        <w:rPr>
+          <w:noProof/>
+        </w:rPr>
         <w:drawing>
-          <wp:inline distT="0" distB="0" distL="0" distR="0">
-            <wp:extent cx="4923790" cy="577215"/>
+          <wp:inline distT="0" distB="0" distL="0" distR="0" wp14:anchorId="004EC69C" wp14:editId="6925F8B4">
+            <wp:extent cx="4881880" cy="541655"/>
             <wp:effectExtent l="0" t="0" r="0" b="0"/>
-            <wp:docPr id="8" name="Picture 2" descr=""/>
+            <wp:docPr id="9" name="Picture 3"/>
             <wp:cNvGraphicFramePr>
               <a:graphicFrameLocks xmlns:a="http://schemas.openxmlformats.org/drawingml/2006/main" noChangeAspect="1"/>
             </wp:cNvGraphicFramePr>
@@ -1184,13 +1036,55 @@
               <a:graphicData uri="http://schemas.openxmlformats.org/drawingml/2006/picture">
                 <pic:pic xmlns:pic="http://schemas.openxmlformats.org/drawingml/2006/picture">
                   <pic:nvPicPr>
-                    <pic:cNvPr id="8" name="Picture 2" descr=""/>
+                    <pic:cNvPr id="9" name="Picture 3"/>
                     <pic:cNvPicPr>
                       <a:picLocks noChangeAspect="1" noChangeArrowheads="1"/>
                     </pic:cNvPicPr>
                   </pic:nvPicPr>
                   <pic:blipFill>
-                    <a:blip r:embed="rId9"/>
+                    <a:blip r:embed="rId12"/>
+                    <a:stretch>
+                      <a:fillRect/>
+                    </a:stretch>
+                  </pic:blipFill>
+                  <pic:spPr bwMode="auto">
+                    <a:xfrm>
+                      <a:off x="0" y="0"/>
+                      <a:ext cx="4881880" cy="541655"/>
+                    </a:xfrm>
+                    <a:prstGeom prst="rect">
+                      <a:avLst/>
+                    </a:prstGeom>
+                  </pic:spPr>
+                </pic:pic>
+              </a:graphicData>
+            </a:graphic>
+          </wp:inline>
+        </w:drawing>
+      </w:r>
+      <w:r>
+        <w:rPr>
+          <w:noProof/>
+        </w:rPr>
+        <w:drawing>
+          <wp:inline distT="0" distB="0" distL="0" distR="0" wp14:anchorId="14C689C6" wp14:editId="1FA0235C">
+            <wp:extent cx="4923790" cy="577215"/>
+            <wp:effectExtent l="0" t="0" r="0" b="0"/>
+            <wp:docPr id="8" name="Picture 2"/>
+            <wp:cNvGraphicFramePr>
+              <a:graphicFrameLocks xmlns:a="http://schemas.openxmlformats.org/drawingml/2006/main" noChangeAspect="1"/>
+            </wp:cNvGraphicFramePr>
+            <a:graphic xmlns:a="http://schemas.openxmlformats.org/drawingml/2006/main">
+              <a:graphicData uri="http://schemas.openxmlformats.org/drawingml/2006/picture">
+                <pic:pic xmlns:pic="http://schemas.openxmlformats.org/drawingml/2006/picture">
+                  <pic:nvPicPr>
+                    <pic:cNvPr id="8" name="Picture 2"/>
+                    <pic:cNvPicPr>
+                      <a:picLocks noChangeAspect="1" noChangeArrowheads="1"/>
+                    </pic:cNvPicPr>
+                  </pic:nvPicPr>
+                  <pic:blipFill>
+                    <a:blip r:embed="rId13"/>
                     <a:stretch>
                       <a:fillRect/>
                     </a:stretch>
@@ -1213,17 +1107,23 @@
     </w:p>
     <w:p>
       <w:pPr>
-        <w:pStyle w:val="Normal"/>
-        <w:jc w:val="both"/>
-        <w:rPr/>
-      </w:pPr>
-      <w:r>
-        <w:rPr/>
+        <w:jc w:val="both"/>
+      </w:pPr>
+    </w:p>
+    <w:p>
+      <w:pPr>
+        <w:jc w:val="both"/>
+      </w:pPr>
+      <w:r>
+        <w:rPr>
+          <w:noProof/>
+        </w:rPr>
+        <w:lastRenderedPageBreak/>
         <w:drawing>
-          <wp:inline distT="0" distB="0" distL="0" distR="0">
-            <wp:extent cx="4881880" cy="541655"/>
+          <wp:inline distT="0" distB="0" distL="0" distR="0" wp14:anchorId="444ACECB" wp14:editId="04EC1871">
+            <wp:extent cx="4958715" cy="721360"/>
             <wp:effectExtent l="0" t="0" r="0" b="0"/>
-            <wp:docPr id="9" name="Picture 3" descr=""/>
+            <wp:docPr id="10" name="Picture 4"/>
             <wp:cNvGraphicFramePr>
               <a:graphicFrameLocks xmlns:a="http://schemas.openxmlformats.org/drawingml/2006/main" noChangeAspect="1"/>
             </wp:cNvGraphicFramePr>
@@ -1231,60 +1131,13 @@
               <a:graphicData uri="http://schemas.openxmlformats.org/drawingml/2006/picture">
                 <pic:pic xmlns:pic="http://schemas.openxmlformats.org/drawingml/2006/picture">
                   <pic:nvPicPr>
-                    <pic:cNvPr id="9" name="Picture 3" descr=""/>
+                    <pic:cNvPr id="10" name="Picture 4"/>
                     <pic:cNvPicPr>
                       <a:picLocks noChangeAspect="1" noChangeArrowheads="1"/>
                     </pic:cNvPicPr>
                   </pic:nvPicPr>
                   <pic:blipFill>
-                    <a:blip r:embed="rId10"/>
-                    <a:stretch>
-                      <a:fillRect/>
-                    </a:stretch>
-                  </pic:blipFill>
-                  <pic:spPr bwMode="auto">
-                    <a:xfrm>
-                      <a:off x="0" y="0"/>
-                      <a:ext cx="4881880" cy="541655"/>
-                    </a:xfrm>
-                    <a:prstGeom prst="rect">
-                      <a:avLst/>
-                    </a:prstGeom>
-                  </pic:spPr>
-                </pic:pic>
-              </a:graphicData>
-            </a:graphic>
-          </wp:inline>
-        </w:drawing>
-      </w:r>
-    </w:p>
-    <w:p>
-      <w:pPr>
-        <w:pStyle w:val="Normal"/>
-        <w:jc w:val="both"/>
-        <w:rPr/>
-      </w:pPr>
-      <w:r>
-        <w:rPr/>
-        <w:drawing>
-          <wp:inline distT="0" distB="0" distL="0" distR="0">
-            <wp:extent cx="4958715" cy="721360"/>
-            <wp:effectExtent l="0" t="0" r="0" b="0"/>
-            <wp:docPr id="10" name="Picture 4" descr=""/>
-            <wp:cNvGraphicFramePr>
-              <a:graphicFrameLocks xmlns:a="http://schemas.openxmlformats.org/drawingml/2006/main" noChangeAspect="1"/>
-            </wp:cNvGraphicFramePr>
-            <a:graphic xmlns:a="http://schemas.openxmlformats.org/drawingml/2006/main">
-              <a:graphicData uri="http://schemas.openxmlformats.org/drawingml/2006/picture">
-                <pic:pic xmlns:pic="http://schemas.openxmlformats.org/drawingml/2006/picture">
-                  <pic:nvPicPr>
-                    <pic:cNvPr id="10" name="Picture 4" descr=""/>
-                    <pic:cNvPicPr>
-                      <a:picLocks noChangeAspect="1" noChangeArrowheads="1"/>
-                    </pic:cNvPicPr>
-                  </pic:nvPicPr>
-                  <pic:blipFill>
-                    <a:blip r:embed="rId11"/>
+                    <a:blip r:embed="rId14"/>
                     <a:stretch>
                       <a:fillRect/>
                     </a:stretch>
@@ -1307,13 +1160,8 @@
     </w:p>
     <w:p>
       <w:pPr>
-        <w:pStyle w:val="Normal"/>
-        <w:jc w:val="both"/>
-        <w:rPr/>
-      </w:pPr>
-      <w:r>
-        <w:rPr/>
-      </w:r>
+        <w:jc w:val="both"/>
+      </w:pPr>
     </w:p>
     <w:p>
       <w:pPr>
@@ -1322,8 +1170,6 @@
           <w:ilvl w:val="0"/>
           <w:numId w:val="2"/>
         </w:numPr>
-        <w:spacing w:before="0" w:after="160"/>
-        <w:contextualSpacing/>
         <w:jc w:val="both"/>
         <w:rPr>
           <w:color w:val="FF0000"/>
@@ -1335,35 +1181,145 @@
           <w:bCs/>
           <w:color w:val="FF0000"/>
         </w:rPr>
-        <w:t>Explain in your own words what is Robotic Process Automation. What are the major differences between RPA and Macros</w:t>
-      </w:r>
-      <w:bookmarkStart w:id="0" w:name="_GoBack"/>
-      <w:bookmarkEnd w:id="0"/>
-      <w:r>
-        <w:rPr>
-          <w:b/>
-          <w:bCs/>
-          <w:color w:val="FF0000"/>
-        </w:rPr>
-        <w:t>?</w:t>
+        <w:t>Explain in your own words what is Robotic Process Automation. What are the major differences between RPA and Macros?</w:t>
       </w:r>
     </w:p>
     <w:sectPr>
-      <w:type w:val="nextPage"/>
       <w:pgSz w:w="11906" w:h="16838"/>
-      <w:pgMar w:left="1440" w:right="1440" w:header="0" w:top="1440" w:footer="0" w:bottom="1440" w:gutter="0"/>
-      <w:pgNumType w:fmt="decimal"/>
-      <w:formProt w:val="false"/>
-      <w:textDirection w:val="lrTb"/>
-      <w:docGrid w:type="default" w:linePitch="360" w:charSpace="4096"/>
+      <w:pgMar w:top="1440" w:right="1440" w:bottom="1440" w:left="1440" w:header="0" w:footer="0" w:gutter="0"/>
+      <w:cols w:space="720"/>
+      <w:formProt w:val="0"/>
+      <w:docGrid w:linePitch="360" w:charSpace="4096"/>
     </w:sectPr>
   </w:body>
 </w:document>
 </file>
 
 <file path=word/numbering.xml><?xml version="1.0" encoding="utf-8"?>
-<w:numbering xmlns:w="http://schemas.openxmlformats.org/wordprocessingml/2006/main" xmlns:o="urn:schemas-microsoft-com:office:office" xmlns:r="http://schemas.openxmlformats.org/officeDocument/2006/relationships" xmlns:v="urn:schemas-microsoft-com:vml" xmlns:mc="http://schemas.openxmlformats.org/markup-compatibility/2006" xmlns:w14="http://schemas.microsoft.com/office/word/2010/wordml" mc:Ignorable="w14">
-  <w:abstractNum w:abstractNumId="1">
+<w:numbering xmlns:wpc="http://schemas.microsoft.com/office/word/2010/wordprocessingCanvas" xmlns:cx="http://schemas.microsoft.com/office/drawing/2014/chartex" xmlns:cx1="http://schemas.microsoft.com/office/drawing/2015/9/8/chartex" xmlns:cx2="http://schemas.microsoft.com/office/drawing/2015/10/21/chartex" xmlns:cx3="http://schemas.microsoft.com/office/drawing/2016/5/9/chartex" xmlns:cx4="http://schemas.microsoft.com/office/drawing/2016/5/10/chartex" xmlns:cx5="http://schemas.microsoft.com/office/drawing/2016/5/11/chartex" xmlns:cx6="http://schemas.microsoft.com/office/drawing/2016/5/12/chartex" xmlns:cx7="http://schemas.microsoft.com/office/drawing/2016/5/13/chartex" xmlns:cx8="http://schemas.microsoft.com/office/drawing/2016/5/14/chartex" xmlns:mc="http://schemas.openxmlformats.org/markup-compatibility/2006" xmlns:aink="http://schemas.microsoft.com/office/drawing/2016/ink" xmlns:am3d="http://schemas.microsoft.com/office/drawing/2017/model3d" xmlns:o="urn:schemas-microsoft-com:office:office" xmlns:r="http://schemas.openxmlformats.org/officeDocument/2006/relationships" xmlns:m="http://schemas.openxmlformats.org/officeDocument/2006/math" xmlns:v="urn:schemas-microsoft-com:vml" xmlns:wp14="http://schemas.microsoft.com/office/word/2010/wordprocessingDrawing" xmlns:wp="http://schemas.openxmlformats.org/drawingml/2006/wordprocessingDrawing" xmlns:w10="urn:schemas-microsoft-com:office:word" xmlns:w="http://schemas.openxmlformats.org/wordprocessingml/2006/main" xmlns:w14="http://schemas.microsoft.com/office/word/2010/wordml" xmlns:w15="http://schemas.microsoft.com/office/word/2012/wordml" xmlns:w16cex="http://schemas.microsoft.com/office/word/2018/wordml/cex" xmlns:w16cid="http://schemas.microsoft.com/office/word/2016/wordml/cid" xmlns:w16="http://schemas.microsoft.com/office/word/2018/wordml" xmlns:w16sdtdh="http://schemas.microsoft.com/office/word/2020/wordml/sdtdatahash" xmlns:w16se="http://schemas.microsoft.com/office/word/2015/wordml/symex" xmlns:wpg="http://schemas.microsoft.com/office/word/2010/wordprocessingGroup" xmlns:wpi="http://schemas.microsoft.com/office/word/2010/wordprocessingInk" xmlns:wne="http://schemas.microsoft.com/office/word/2006/wordml" xmlns:wps="http://schemas.microsoft.com/office/word/2010/wordprocessingShape" mc:Ignorable="w14 w15 w16se w16cid w16 w16cex w16sdtdh wp14">
+  <w:abstractNum w:abstractNumId="0" w15:restartNumberingAfterBreak="0">
+    <w:nsid w:val="13DF1324"/>
+    <w:multiLevelType w:val="multilevel"/>
+    <w:tmpl w:val="0C9AEF88"/>
+    <w:lvl w:ilvl="0">
+      <w:start w:val="1"/>
+      <w:numFmt w:val="decimal"/>
+      <w:lvlText w:val="%1)"/>
+      <w:lvlJc w:val="left"/>
+      <w:pPr>
+        <w:tabs>
+          <w:tab w:val="num" w:pos="0"/>
+        </w:tabs>
+        <w:ind w:left="360" w:hanging="360"/>
+      </w:pPr>
+      <w:rPr>
+        <w:b/>
+        <w:bCs/>
+        <w:color w:val="000000"/>
+        <w:shd w:val="clear" w:color="auto" w:fill="auto"/>
+      </w:rPr>
+    </w:lvl>
+    <w:lvl w:ilvl="1">
+      <w:start w:val="1"/>
+      <w:numFmt w:val="lowerLetter"/>
+      <w:lvlText w:val="%2."/>
+      <w:lvlJc w:val="left"/>
+      <w:pPr>
+        <w:tabs>
+          <w:tab w:val="num" w:pos="0"/>
+        </w:tabs>
+        <w:ind w:left="1080" w:hanging="360"/>
+      </w:pPr>
+    </w:lvl>
+    <w:lvl w:ilvl="2">
+      <w:start w:val="1"/>
+      <w:numFmt w:val="lowerRoman"/>
+      <w:lvlText w:val="%3."/>
+      <w:lvlJc w:val="right"/>
+      <w:pPr>
+        <w:tabs>
+          <w:tab w:val="num" w:pos="0"/>
+        </w:tabs>
+        <w:ind w:left="1800" w:hanging="180"/>
+      </w:pPr>
+    </w:lvl>
+    <w:lvl w:ilvl="3">
+      <w:start w:val="1"/>
+      <w:numFmt w:val="decimal"/>
+      <w:lvlText w:val="%4."/>
+      <w:lvlJc w:val="left"/>
+      <w:pPr>
+        <w:tabs>
+          <w:tab w:val="num" w:pos="0"/>
+        </w:tabs>
+        <w:ind w:left="2520" w:hanging="360"/>
+      </w:pPr>
+    </w:lvl>
+    <w:lvl w:ilvl="4">
+      <w:start w:val="1"/>
+      <w:numFmt w:val="lowerLetter"/>
+      <w:lvlText w:val="%5."/>
+      <w:lvlJc w:val="left"/>
+      <w:pPr>
+        <w:tabs>
+          <w:tab w:val="num" w:pos="0"/>
+        </w:tabs>
+        <w:ind w:left="3240" w:hanging="360"/>
+      </w:pPr>
+    </w:lvl>
+    <w:lvl w:ilvl="5">
+      <w:start w:val="1"/>
+      <w:numFmt w:val="lowerRoman"/>
+      <w:lvlText w:val="%6."/>
+      <w:lvlJc w:val="right"/>
+      <w:pPr>
+        <w:tabs>
+          <w:tab w:val="num" w:pos="0"/>
+        </w:tabs>
+        <w:ind w:left="3960" w:hanging="180"/>
+      </w:pPr>
+    </w:lvl>
+    <w:lvl w:ilvl="6">
+      <w:start w:val="1"/>
+      <w:numFmt w:val="decimal"/>
+      <w:lvlText w:val="%7."/>
+      <w:lvlJc w:val="left"/>
+      <w:pPr>
+        <w:tabs>
+          <w:tab w:val="num" w:pos="0"/>
+        </w:tabs>
+        <w:ind w:left="4680" w:hanging="360"/>
+      </w:pPr>
+    </w:lvl>
+    <w:lvl w:ilvl="7">
+      <w:start w:val="1"/>
+      <w:numFmt w:val="lowerLetter"/>
+      <w:lvlText w:val="%8."/>
+      <w:lvlJc w:val="left"/>
+      <w:pPr>
+        <w:tabs>
+          <w:tab w:val="num" w:pos="0"/>
+        </w:tabs>
+        <w:ind w:left="5400" w:hanging="360"/>
+      </w:pPr>
+    </w:lvl>
+    <w:lvl w:ilvl="8">
+      <w:start w:val="1"/>
+      <w:numFmt w:val="lowerRoman"/>
+      <w:lvlText w:val="%9."/>
+      <w:lvlJc w:val="right"/>
+      <w:pPr>
+        <w:tabs>
+          <w:tab w:val="num" w:pos="0"/>
+        </w:tabs>
+        <w:ind w:left="6120" w:hanging="180"/>
+      </w:pPr>
+    </w:lvl>
+  </w:abstractNum>
+  <w:abstractNum w:abstractNumId="1" w15:restartNumberingAfterBreak="0">
+    <w:nsid w:val="14A94186"/>
+    <w:multiLevelType w:val="multilevel"/>
+    <w:tmpl w:val="0C8254E4"/>
     <w:lvl w:ilvl="0">
       <w:start w:val="1"/>
       <w:numFmt w:val="lowerLetter"/>
@@ -1473,123 +1429,10 @@
       </w:pPr>
     </w:lvl>
   </w:abstractNum>
-  <w:abstractNum w:abstractNumId="2">
-    <w:lvl w:ilvl="0">
-      <w:start w:val="1"/>
-      <w:numFmt w:val="decimal"/>
-      <w:lvlText w:val="%1)"/>
-      <w:lvlJc w:val="left"/>
-      <w:pPr>
-        <w:tabs>
-          <w:tab w:val="num" w:pos="0"/>
-        </w:tabs>
-        <w:ind w:left="360" w:hanging="360"/>
-      </w:pPr>
-      <w:rPr>
-        <w:b/>
-        <w:shd w:fill="auto" w:val="clear"/>
-        <w:bCs/>
-        <w:color w:val="000000"/>
-      </w:rPr>
-    </w:lvl>
-    <w:lvl w:ilvl="1">
-      <w:start w:val="1"/>
-      <w:numFmt w:val="lowerLetter"/>
-      <w:lvlText w:val="%2."/>
-      <w:lvlJc w:val="left"/>
-      <w:pPr>
-        <w:tabs>
-          <w:tab w:val="num" w:pos="0"/>
-        </w:tabs>
-        <w:ind w:left="1080" w:hanging="360"/>
-      </w:pPr>
-    </w:lvl>
-    <w:lvl w:ilvl="2">
-      <w:start w:val="1"/>
-      <w:numFmt w:val="lowerRoman"/>
-      <w:lvlText w:val="%3."/>
-      <w:lvlJc w:val="right"/>
-      <w:pPr>
-        <w:tabs>
-          <w:tab w:val="num" w:pos="0"/>
-        </w:tabs>
-        <w:ind w:left="1800" w:hanging="180"/>
-      </w:pPr>
-    </w:lvl>
-    <w:lvl w:ilvl="3">
-      <w:start w:val="1"/>
-      <w:numFmt w:val="decimal"/>
-      <w:lvlText w:val="%4."/>
-      <w:lvlJc w:val="left"/>
-      <w:pPr>
-        <w:tabs>
-          <w:tab w:val="num" w:pos="0"/>
-        </w:tabs>
-        <w:ind w:left="2520" w:hanging="360"/>
-      </w:pPr>
-    </w:lvl>
-    <w:lvl w:ilvl="4">
-      <w:start w:val="1"/>
-      <w:numFmt w:val="lowerLetter"/>
-      <w:lvlText w:val="%5."/>
-      <w:lvlJc w:val="left"/>
-      <w:pPr>
-        <w:tabs>
-          <w:tab w:val="num" w:pos="0"/>
-        </w:tabs>
-        <w:ind w:left="3240" w:hanging="360"/>
-      </w:pPr>
-    </w:lvl>
-    <w:lvl w:ilvl="5">
-      <w:start w:val="1"/>
-      <w:numFmt w:val="lowerRoman"/>
-      <w:lvlText w:val="%6."/>
-      <w:lvlJc w:val="right"/>
-      <w:pPr>
-        <w:tabs>
-          <w:tab w:val="num" w:pos="0"/>
-        </w:tabs>
-        <w:ind w:left="3960" w:hanging="180"/>
-      </w:pPr>
-    </w:lvl>
-    <w:lvl w:ilvl="6">
-      <w:start w:val="1"/>
-      <w:numFmt w:val="decimal"/>
-      <w:lvlText w:val="%7."/>
-      <w:lvlJc w:val="left"/>
-      <w:pPr>
-        <w:tabs>
-          <w:tab w:val="num" w:pos="0"/>
-        </w:tabs>
-        <w:ind w:left="4680" w:hanging="360"/>
-      </w:pPr>
-    </w:lvl>
-    <w:lvl w:ilvl="7">
-      <w:start w:val="1"/>
-      <w:numFmt w:val="lowerLetter"/>
-      <w:lvlText w:val="%8."/>
-      <w:lvlJc w:val="left"/>
-      <w:pPr>
-        <w:tabs>
-          <w:tab w:val="num" w:pos="0"/>
-        </w:tabs>
-        <w:ind w:left="5400" w:hanging="360"/>
-      </w:pPr>
-    </w:lvl>
-    <w:lvl w:ilvl="8">
-      <w:start w:val="1"/>
-      <w:numFmt w:val="lowerRoman"/>
-      <w:lvlText w:val="%9."/>
-      <w:lvlJc w:val="right"/>
-      <w:pPr>
-        <w:tabs>
-          <w:tab w:val="num" w:pos="0"/>
-        </w:tabs>
-        <w:ind w:left="6120" w:hanging="180"/>
-      </w:pPr>
-    </w:lvl>
-  </w:abstractNum>
-  <w:abstractNum w:abstractNumId="3">
+  <w:abstractNum w:abstractNumId="2" w15:restartNumberingAfterBreak="0">
+    <w:nsid w:val="7DD474A0"/>
+    <w:multiLevelType w:val="multilevel"/>
+    <w:tmpl w:val="E6502EEC"/>
     <w:lvl w:ilvl="0">
       <w:start w:val="1"/>
       <w:numFmt w:val="none"/>
@@ -1600,7 +1443,7 @@
         <w:tabs>
           <w:tab w:val="num" w:pos="0"/>
         </w:tabs>
-        <w:ind w:left="0" w:hanging="0"/>
+        <w:ind w:left="0" w:firstLine="0"/>
       </w:pPr>
     </w:lvl>
     <w:lvl w:ilvl="1">
@@ -1613,7 +1456,7 @@
         <w:tabs>
           <w:tab w:val="num" w:pos="0"/>
         </w:tabs>
-        <w:ind w:left="0" w:hanging="0"/>
+        <w:ind w:left="0" w:firstLine="0"/>
       </w:pPr>
     </w:lvl>
     <w:lvl w:ilvl="2">
@@ -1626,7 +1469,7 @@
         <w:tabs>
           <w:tab w:val="num" w:pos="0"/>
         </w:tabs>
-        <w:ind w:left="0" w:hanging="0"/>
+        <w:ind w:left="0" w:firstLine="0"/>
       </w:pPr>
     </w:lvl>
     <w:lvl w:ilvl="3">
@@ -1639,7 +1482,7 @@
         <w:tabs>
           <w:tab w:val="num" w:pos="0"/>
         </w:tabs>
-        <w:ind w:left="0" w:hanging="0"/>
+        <w:ind w:left="0" w:firstLine="0"/>
       </w:pPr>
     </w:lvl>
     <w:lvl w:ilvl="4">
@@ -1652,7 +1495,7 @@
         <w:tabs>
           <w:tab w:val="num" w:pos="0"/>
         </w:tabs>
-        <w:ind w:left="0" w:hanging="0"/>
+        <w:ind w:left="0" w:firstLine="0"/>
       </w:pPr>
     </w:lvl>
     <w:lvl w:ilvl="5">
@@ -1665,7 +1508,7 @@
         <w:tabs>
           <w:tab w:val="num" w:pos="0"/>
         </w:tabs>
-        <w:ind w:left="0" w:hanging="0"/>
+        <w:ind w:left="0" w:firstLine="0"/>
       </w:pPr>
     </w:lvl>
     <w:lvl w:ilvl="6">
@@ -1678,7 +1521,7 @@
         <w:tabs>
           <w:tab w:val="num" w:pos="0"/>
         </w:tabs>
-        <w:ind w:left="0" w:hanging="0"/>
+        <w:ind w:left="0" w:firstLine="0"/>
       </w:pPr>
     </w:lvl>
     <w:lvl w:ilvl="7">
@@ -1691,7 +1534,7 @@
         <w:tabs>
           <w:tab w:val="num" w:pos="0"/>
         </w:tabs>
-        <w:ind w:left="0" w:hanging="0"/>
+        <w:ind w:left="0" w:firstLine="0"/>
       </w:pPr>
     </w:lvl>
     <w:lvl w:ilvl="8">
@@ -1704,7 +1547,7 @@
         <w:tabs>
           <w:tab w:val="num" w:pos="0"/>
         </w:tabs>
-        <w:ind w:left="0" w:hanging="0"/>
+        <w:ind w:left="0" w:firstLine="0"/>
       </w:pPr>
     </w:lvl>
   </w:abstractNum>
@@ -1712,20 +1555,20 @@
     <w:abstractNumId w:val="1"/>
   </w:num>
   <w:num w:numId="2">
-    <w:abstractNumId w:val="2"/>
+    <w:abstractNumId w:val="0"/>
   </w:num>
   <w:num w:numId="3">
-    <w:abstractNumId w:val="3"/>
+    <w:abstractNumId w:val="2"/>
   </w:num>
 </w:numbering>
 </file>
 
 <file path=word/styles.xml><?xml version="1.0" encoding="utf-8"?>
-<w:styles xmlns:w="http://schemas.openxmlformats.org/wordprocessingml/2006/main" xmlns:w14="http://schemas.microsoft.com/office/word/2010/wordml" xmlns:mc="http://schemas.openxmlformats.org/markup-compatibility/2006" mc:Ignorable="w14">
+<w:styles xmlns:mc="http://schemas.openxmlformats.org/markup-compatibility/2006" xmlns:r="http://schemas.openxmlformats.org/officeDocument/2006/relationships" xmlns:w="http://schemas.openxmlformats.org/wordprocessingml/2006/main" xmlns:w14="http://schemas.microsoft.com/office/word/2010/wordml" xmlns:w15="http://schemas.microsoft.com/office/word/2012/wordml" xmlns:w16cex="http://schemas.microsoft.com/office/word/2018/wordml/cex" xmlns:w16cid="http://schemas.microsoft.com/office/word/2016/wordml/cid" xmlns:w16="http://schemas.microsoft.com/office/word/2018/wordml" xmlns:w16sdtdh="http://schemas.microsoft.com/office/word/2020/wordml/sdtdatahash" xmlns:w16se="http://schemas.microsoft.com/office/word/2015/wordml/symex" mc:Ignorable="w14 w15 w16se w16cid w16 w16cex w16sdtdh">
   <w:docDefaults>
     <w:rPrDefault>
       <w:rPr>
-        <w:rFonts w:ascii="Calibri" w:hAnsi="Calibri" w:eastAsia="Calibri" w:cs="" w:asciiTheme="minorHAnsi" w:cstheme="minorBidi" w:eastAsiaTheme="minorHAnsi" w:hAnsiTheme="minorHAnsi"/>
+        <w:rFonts w:asciiTheme="minorHAnsi" w:eastAsiaTheme="minorHAnsi" w:hAnsiTheme="minorHAnsi" w:cstheme="minorBidi"/>
         <w:sz w:val="22"/>
         <w:szCs w:val="22"/>
         <w:lang w:val="en-GB" w:eastAsia="en-US" w:bidi="ar-SA"/>
@@ -1733,21 +1576,21 @@
     </w:rPrDefault>
     <w:pPrDefault>
       <w:pPr>
-        <w:suppressAutoHyphens w:val="true"/>
+        <w:suppressAutoHyphens/>
       </w:pPr>
     </w:pPrDefault>
   </w:docDefaults>
-  <w:latentStyles w:defLockedState="0" w:defUIPriority="99" w:defSemiHidden="0" w:defUnhideWhenUsed="0" w:defQFormat="0" w:count="377">
+  <w:latentStyles w:defLockedState="0" w:defUIPriority="99" w:defSemiHidden="0" w:defUnhideWhenUsed="0" w:defQFormat="0" w:count="376">
     <w:lsdException w:name="Normal" w:uiPriority="0" w:qFormat="1"/>
     <w:lsdException w:name="heading 1" w:uiPriority="9" w:qFormat="1"/>
-    <w:lsdException w:name="heading 2" w:uiPriority="9" w:semiHidden="1" w:unhideWhenUsed="1" w:qFormat="1"/>
-    <w:lsdException w:name="heading 3" w:uiPriority="9" w:semiHidden="1" w:unhideWhenUsed="1" w:qFormat="1"/>
-    <w:lsdException w:name="heading 4" w:uiPriority="9" w:semiHidden="1" w:unhideWhenUsed="1" w:qFormat="1"/>
-    <w:lsdException w:name="heading 5" w:uiPriority="9" w:semiHidden="1" w:unhideWhenUsed="1" w:qFormat="1"/>
-    <w:lsdException w:name="heading 6" w:uiPriority="9" w:semiHidden="1" w:unhideWhenUsed="1" w:qFormat="1"/>
-    <w:lsdException w:name="heading 7" w:uiPriority="9" w:semiHidden="1" w:unhideWhenUsed="1" w:qFormat="1"/>
-    <w:lsdException w:name="heading 8" w:uiPriority="9" w:semiHidden="1" w:unhideWhenUsed="1" w:qFormat="1"/>
-    <w:lsdException w:name="heading 9" w:uiPriority="9" w:semiHidden="1" w:unhideWhenUsed="1" w:qFormat="1"/>
+    <w:lsdException w:name="heading 2" w:semiHidden="1" w:uiPriority="9" w:unhideWhenUsed="1" w:qFormat="1"/>
+    <w:lsdException w:name="heading 3" w:semiHidden="1" w:uiPriority="9" w:unhideWhenUsed="1" w:qFormat="1"/>
+    <w:lsdException w:name="heading 4" w:semiHidden="1" w:uiPriority="9" w:unhideWhenUsed="1" w:qFormat="1"/>
+    <w:lsdException w:name="heading 5" w:semiHidden="1" w:uiPriority="9" w:unhideWhenUsed="1" w:qFormat="1"/>
+    <w:lsdException w:name="heading 6" w:semiHidden="1" w:uiPriority="9" w:unhideWhenUsed="1" w:qFormat="1"/>
+    <w:lsdException w:name="heading 7" w:semiHidden="1" w:uiPriority="9" w:unhideWhenUsed="1" w:qFormat="1"/>
+    <w:lsdException w:name="heading 8" w:semiHidden="1" w:uiPriority="9" w:unhideWhenUsed="1" w:qFormat="1"/>
+    <w:lsdException w:name="heading 9" w:semiHidden="1" w:uiPriority="9" w:unhideWhenUsed="1" w:qFormat="1"/>
     <w:lsdException w:name="index 1" w:semiHidden="1" w:unhideWhenUsed="1"/>
     <w:lsdException w:name="index 2" w:semiHidden="1" w:unhideWhenUsed="1"/>
     <w:lsdException w:name="index 3" w:semiHidden="1" w:unhideWhenUsed="1"/>
@@ -1757,22 +1600,22 @@
     <w:lsdException w:name="index 7" w:semiHidden="1" w:unhideWhenUsed="1"/>
     <w:lsdException w:name="index 8" w:semiHidden="1" w:unhideWhenUsed="1"/>
     <w:lsdException w:name="index 9" w:semiHidden="1" w:unhideWhenUsed="1"/>
-    <w:lsdException w:name="toc 1" w:uiPriority="39" w:semiHidden="1" w:unhideWhenUsed="1"/>
-    <w:lsdException w:name="toc 2" w:uiPriority="39" w:semiHidden="1" w:unhideWhenUsed="1"/>
-    <w:lsdException w:name="toc 3" w:uiPriority="39" w:semiHidden="1" w:unhideWhenUsed="1"/>
-    <w:lsdException w:name="toc 4" w:uiPriority="39" w:semiHidden="1" w:unhideWhenUsed="1"/>
-    <w:lsdException w:name="toc 5" w:uiPriority="39" w:semiHidden="1" w:unhideWhenUsed="1"/>
-    <w:lsdException w:name="toc 6" w:uiPriority="39" w:semiHidden="1" w:unhideWhenUsed="1"/>
-    <w:lsdException w:name="toc 7" w:uiPriority="39" w:semiHidden="1" w:unhideWhenUsed="1"/>
-    <w:lsdException w:name="toc 8" w:uiPriority="39" w:semiHidden="1" w:unhideWhenUsed="1"/>
-    <w:lsdException w:name="toc 9" w:uiPriority="39" w:semiHidden="1" w:unhideWhenUsed="1"/>
+    <w:lsdException w:name="toc 1" w:semiHidden="1" w:uiPriority="39" w:unhideWhenUsed="1"/>
+    <w:lsdException w:name="toc 2" w:semiHidden="1" w:uiPriority="39" w:unhideWhenUsed="1"/>
+    <w:lsdException w:name="toc 3" w:semiHidden="1" w:uiPriority="39" w:unhideWhenUsed="1"/>
+    <w:lsdException w:name="toc 4" w:semiHidden="1" w:uiPriority="39" w:unhideWhenUsed="1"/>
+    <w:lsdException w:name="toc 5" w:semiHidden="1" w:uiPriority="39" w:unhideWhenUsed="1"/>
+    <w:lsdException w:name="toc 6" w:semiHidden="1" w:uiPriority="39" w:unhideWhenUsed="1"/>
+    <w:lsdException w:name="toc 7" w:semiHidden="1" w:uiPriority="39" w:unhideWhenUsed="1"/>
+    <w:lsdException w:name="toc 8" w:semiHidden="1" w:uiPriority="39" w:unhideWhenUsed="1"/>
+    <w:lsdException w:name="toc 9" w:semiHidden="1" w:uiPriority="39" w:unhideWhenUsed="1"/>
     <w:lsdException w:name="Normal Indent" w:semiHidden="1" w:unhideWhenUsed="1"/>
     <w:lsdException w:name="footnote text" w:semiHidden="1" w:unhideWhenUsed="1"/>
     <w:lsdException w:name="annotation text" w:semiHidden="1" w:unhideWhenUsed="1"/>
     <w:lsdException w:name="header" w:semiHidden="1" w:unhideWhenUsed="1"/>
     <w:lsdException w:name="footer" w:semiHidden="1" w:unhideWhenUsed="1"/>
     <w:lsdException w:name="index heading" w:semiHidden="1" w:unhideWhenUsed="1"/>
-    <w:lsdException w:name="caption" w:uiPriority="35" w:semiHidden="1" w:unhideWhenUsed="1" w:qFormat="1"/>
+    <w:lsdException w:name="caption" w:semiHidden="1" w:uiPriority="35" w:unhideWhenUsed="1" w:qFormat="1"/>
     <w:lsdException w:name="table of figures" w:semiHidden="1" w:unhideWhenUsed="1"/>
     <w:lsdException w:name="envelope address" w:semiHidden="1" w:unhideWhenUsed="1"/>
     <w:lsdException w:name="envelope return" w:semiHidden="1" w:unhideWhenUsed="1"/>
@@ -1803,7 +1646,7 @@
     <w:lsdException w:name="Title" w:uiPriority="10" w:qFormat="1"/>
     <w:lsdException w:name="Closing" w:semiHidden="1" w:unhideWhenUsed="1"/>
     <w:lsdException w:name="Signature" w:semiHidden="1" w:unhideWhenUsed="1"/>
-    <w:lsdException w:name="Default Paragraph Font" w:uiPriority="1" w:semiHidden="1" w:unhideWhenUsed="1"/>
+    <w:lsdException w:name="Default Paragraph Font" w:semiHidden="1" w:uiPriority="1" w:unhideWhenUsed="1"/>
     <w:lsdException w:name="Body Text" w:semiHidden="1" w:unhideWhenUsed="1"/>
     <w:lsdException w:name="Body Text Indent" w:semiHidden="1" w:unhideWhenUsed="1"/>
     <w:lsdException w:name="List Continue" w:semiHidden="1" w:unhideWhenUsed="1"/>
@@ -2003,8 +1846,8 @@
     <w:lsdException w:name="Subtle Reference" w:uiPriority="31" w:qFormat="1"/>
     <w:lsdException w:name="Intense Reference" w:uiPriority="32" w:qFormat="1"/>
     <w:lsdException w:name="Book Title" w:uiPriority="33" w:qFormat="1"/>
-    <w:lsdException w:name="Bibliography" w:uiPriority="37" w:semiHidden="1" w:unhideWhenUsed="1"/>
-    <w:lsdException w:name="TOC Heading" w:uiPriority="39" w:semiHidden="1" w:unhideWhenUsed="1" w:qFormat="1"/>
+    <w:lsdException w:name="Bibliography" w:semiHidden="1" w:uiPriority="37" w:unhideWhenUsed="1"/>
+    <w:lsdException w:name="TOC Heading" w:semiHidden="1" w:uiPriority="39" w:unhideWhenUsed="1" w:qFormat="1"/>
     <w:lsdException w:name="Plain Table 1" w:uiPriority="41"/>
     <w:lsdException w:name="Plain Table 2" w:uiPriority="42"/>
     <w:lsdException w:name="Plain Table 3" w:uiPriority="43"/>
@@ -2114,39 +1957,27 @@
     <w:lsdException w:name="Hashtag" w:semiHidden="1" w:unhideWhenUsed="1"/>
     <w:lsdException w:name="Unresolved Mention" w:semiHidden="1" w:unhideWhenUsed="1"/>
     <w:lsdException w:name="Smart Link" w:semiHidden="1" w:unhideWhenUsed="1"/>
-    <w:lsdException w:name="Smart Link Error" w:semiHidden="1" w:unhideWhenUsed="1"/>
   </w:latentStyles>
-  <w:style w:type="paragraph" w:styleId="Normal" w:default="1">
+  <w:style w:type="paragraph" w:default="1" w:styleId="Normal">
     <w:name w:val="Normal"/>
     <w:qFormat/>
     <w:pPr>
-      <w:widowControl/>
-      <w:bidi w:val="0"/>
-      <w:spacing w:lineRule="auto" w:line="259" w:before="0" w:after="160"/>
-      <w:jc w:val="left"/>
+      <w:spacing w:after="160" w:line="259" w:lineRule="auto"/>
     </w:pPr>
-    <w:rPr>
-      <w:rFonts w:ascii="Calibri" w:hAnsi="Calibri" w:eastAsia="Calibri" w:cs="" w:asciiTheme="minorHAnsi" w:cstheme="minorBidi" w:eastAsiaTheme="minorHAnsi" w:hAnsiTheme="minorHAnsi"/>
-      <w:color w:val="auto"/>
-      <w:kern w:val="0"/>
-      <w:sz w:val="22"/>
-      <w:szCs w:val="22"/>
-      <w:lang w:val="en-GB" w:eastAsia="en-US" w:bidi="ar-SA"/>
-    </w:rPr>
   </w:style>
   <w:style w:type="paragraph" w:styleId="Heading4">
-    <w:name w:val="Heading 4"/>
+    <w:name w:val="heading 4"/>
     <w:basedOn w:val="Normal"/>
     <w:link w:val="Heading4Char"/>
     <w:uiPriority w:val="9"/>
     <w:qFormat/>
     <w:rsid w:val="00672391"/>
     <w:pPr>
-      <w:spacing w:lineRule="auto" w:line="240" w:beforeAutospacing="1" w:afterAutospacing="1"/>
+      <w:spacing w:beforeAutospacing="1" w:afterAutospacing="1" w:line="240" w:lineRule="auto"/>
       <w:outlineLvl w:val="3"/>
     </w:pPr>
     <w:rPr>
-      <w:rFonts w:ascii="Times New Roman" w:hAnsi="Times New Roman" w:eastAsia="Times New Roman" w:cs="Times New Roman"/>
+      <w:rFonts w:ascii="Times New Roman" w:eastAsia="Times New Roman" w:hAnsi="Times New Roman" w:cs="Times New Roman"/>
       <w:b/>
       <w:bCs/>
       <w:sz w:val="24"/>
@@ -2154,15 +1985,34 @@
       <w:lang w:eastAsia="en-GB"/>
     </w:rPr>
   </w:style>
-  <w:style w:type="character" w:styleId="DefaultParagraphFont" w:default="1">
+  <w:style w:type="character" w:default="1" w:styleId="DefaultParagraphFont">
     <w:name w:val="Default Paragraph Font"/>
     <w:uiPriority w:val="1"/>
     <w:semiHidden/>
     <w:unhideWhenUsed/>
-    <w:qFormat/>
-    <w:rPr/>
   </w:style>
-  <w:style w:type="character" w:styleId="Heading4Char" w:customStyle="1">
+  <w:style w:type="table" w:default="1" w:styleId="TableNormal">
+    <w:name w:val="Normal Table"/>
+    <w:uiPriority w:val="99"/>
+    <w:semiHidden/>
+    <w:unhideWhenUsed/>
+    <w:tblPr>
+      <w:tblInd w:w="0" w:type="dxa"/>
+      <w:tblCellMar>
+        <w:top w:w="0" w:type="dxa"/>
+        <w:left w:w="108" w:type="dxa"/>
+        <w:bottom w:w="0" w:type="dxa"/>
+        <w:right w:w="108" w:type="dxa"/>
+      </w:tblCellMar>
+    </w:tblPr>
+  </w:style>
+  <w:style w:type="numbering" w:default="1" w:styleId="NoList">
+    <w:name w:val="No List"/>
+    <w:uiPriority w:val="99"/>
+    <w:semiHidden/>
+    <w:unhideWhenUsed/>
+  </w:style>
+  <w:style w:type="character" w:customStyle="1" w:styleId="Heading4Char">
     <w:name w:val="Heading 4 Char"/>
     <w:basedOn w:val="DefaultParagraphFont"/>
     <w:link w:val="Heading4"/>
@@ -2170,7 +2020,7 @@
     <w:qFormat/>
     <w:rsid w:val="00672391"/>
     <w:rPr>
-      <w:rFonts w:ascii="Times New Roman" w:hAnsi="Times New Roman" w:eastAsia="Times New Roman" w:cs="Times New Roman"/>
+      <w:rFonts w:ascii="Times New Roman" w:eastAsia="Times New Roman" w:hAnsi="Times New Roman" w:cs="Times New Roman"/>
       <w:b/>
       <w:bCs/>
       <w:sz w:val="24"/>
@@ -2178,39 +2028,37 @@
       <w:lang w:eastAsia="en-GB"/>
     </w:rPr>
   </w:style>
-  <w:style w:type="paragraph" w:styleId="Heading">
+  <w:style w:type="paragraph" w:customStyle="1" w:styleId="Heading">
     <w:name w:val="Heading"/>
     <w:basedOn w:val="Normal"/>
-    <w:next w:val="TextBody"/>
+    <w:next w:val="BodyText"/>
     <w:qFormat/>
     <w:pPr>
-      <w:keepNext w:val="true"/>
+      <w:keepNext/>
       <w:spacing w:before="240" w:after="120"/>
     </w:pPr>
     <w:rPr>
-      <w:rFonts w:ascii="Liberation Sans" w:hAnsi="Liberation Sans" w:eastAsia="Noto Sans CJK SC" w:cs="Lohit Devanagari"/>
+      <w:rFonts w:ascii="Liberation Sans" w:eastAsia="Noto Sans CJK SC" w:hAnsi="Liberation Sans" w:cs="Lohit Devanagari"/>
       <w:sz w:val="28"/>
       <w:szCs w:val="28"/>
     </w:rPr>
   </w:style>
-  <w:style w:type="paragraph" w:styleId="TextBody">
+  <w:style w:type="paragraph" w:styleId="BodyText">
     <w:name w:val="Body Text"/>
     <w:basedOn w:val="Normal"/>
     <w:pPr>
-      <w:spacing w:lineRule="auto" w:line="276" w:before="0" w:after="140"/>
+      <w:spacing w:after="140" w:line="276" w:lineRule="auto"/>
     </w:pPr>
-    <w:rPr/>
   </w:style>
   <w:style w:type="paragraph" w:styleId="List">
     <w:name w:val="List"/>
-    <w:basedOn w:val="TextBody"/>
-    <w:pPr/>
+    <w:basedOn w:val="BodyText"/>
     <w:rPr>
       <w:rFonts w:cs="Lohit Devanagari"/>
     </w:rPr>
   </w:style>
   <w:style w:type="paragraph" w:styleId="Caption">
-    <w:name w:val="Caption"/>
+    <w:name w:val="caption"/>
     <w:basedOn w:val="Normal"/>
     <w:qFormat/>
     <w:pPr>
@@ -2225,7 +2073,7 @@
       <w:szCs w:val="24"/>
     </w:rPr>
   </w:style>
-  <w:style w:type="paragraph" w:styleId="Index">
+  <w:style w:type="paragraph" w:customStyle="1" w:styleId="Index">
     <w:name w:val="Index"/>
     <w:basedOn w:val="Normal"/>
     <w:qFormat/>
@@ -2241,13 +2089,11 @@
     <w:basedOn w:val="Normal"/>
     <w:uiPriority w:val="34"/>
     <w:qFormat/>
-    <w:rsid w:val="007840ad"/>
+    <w:rsid w:val="007840AD"/>
     <w:pPr>
-      <w:spacing w:before="0" w:after="160"/>
-      <w:ind w:left="720" w:hanging="0"/>
+      <w:ind w:left="720"/>
       <w:contextualSpacing/>
     </w:pPr>
-    <w:rPr/>
   </w:style>
   <w:style w:type="paragraph" w:styleId="NormalWeb">
     <w:name w:val="Normal (Web)"/>
@@ -2258,35 +2104,14 @@
     <w:qFormat/>
     <w:rsid w:val="00672391"/>
     <w:pPr>
-      <w:spacing w:lineRule="auto" w:line="240" w:beforeAutospacing="1" w:afterAutospacing="1"/>
+      <w:spacing w:beforeAutospacing="1" w:afterAutospacing="1" w:line="240" w:lineRule="auto"/>
     </w:pPr>
     <w:rPr>
-      <w:rFonts w:ascii="Times New Roman" w:hAnsi="Times New Roman" w:eastAsia="Times New Roman" w:cs="Times New Roman"/>
+      <w:rFonts w:ascii="Times New Roman" w:eastAsia="Times New Roman" w:hAnsi="Times New Roman" w:cs="Times New Roman"/>
       <w:sz w:val="24"/>
       <w:szCs w:val="24"/>
       <w:lang w:eastAsia="en-GB"/>
     </w:rPr>
-  </w:style>
-  <w:style w:type="numbering" w:styleId="NoList" w:default="1">
-    <w:name w:val="No List"/>
-    <w:uiPriority w:val="99"/>
-    <w:semiHidden/>
-    <w:unhideWhenUsed/>
-    <w:qFormat/>
-  </w:style>
-  <w:style w:type="table" w:default="1" w:styleId="TableNormal">
-    <w:name w:val="Normal Table"/>
-    <w:uiPriority w:val="99"/>
-    <w:semiHidden/>
-    <w:unhideWhenUsed/>
-    <w:tblPr>
-      <w:tblCellMar>
-        <w:top w:w="0" w:type="dxa"/>
-        <w:left w:w="108" w:type="dxa"/>
-        <w:bottom w:w="0" w:type="dxa"/>
-        <w:right w:w="108" w:type="dxa"/>
-      </w:tblCellMar>
-    </w:tblPr>
   </w:style>
 </w:styles>
 </file>

</xml_diff>

<commit_message>
Completed All portfolio activites and am now up to date
</commit_message>
<xml_diff>
--- a/week2/Week2activityforportfolio.docx
+++ b/week2/Week2activityforportfolio.docx
@@ -4,6 +4,7 @@
   <w:body>
     <w:p>
       <w:pPr>
+        <w:spacing w:after="0" w:line="240" w:lineRule="auto"/>
         <w:jc w:val="center"/>
         <w:rPr>
           <w:b/>
@@ -24,11 +25,13 @@
     </w:p>
     <w:p>
       <w:pPr>
-        <w:jc w:val="both"/>
-      </w:pPr>
-    </w:p>
-    <w:p>
-      <w:pPr>
+        <w:spacing w:after="0" w:line="240" w:lineRule="auto"/>
+        <w:jc w:val="both"/>
+      </w:pPr>
+    </w:p>
+    <w:p>
+      <w:pPr>
+        <w:spacing w:after="0" w:line="240" w:lineRule="auto"/>
         <w:rPr>
           <w:b/>
           <w:bCs/>
@@ -45,6 +48,9 @@
       </w:r>
     </w:p>
     <w:p>
+      <w:pPr>
+        <w:spacing w:after="0" w:line="240" w:lineRule="auto"/>
+      </w:pPr>
       <w:r>
         <w:t xml:space="preserve">Note: You will need to combine </w:t>
       </w:r>
@@ -60,7 +66,11 @@
         <w:t xml:space="preserve"> activities in a portfolio to be submitted as one document for your AE1 assessment. Please insert the number of words for each section.</w:t>
       </w:r>
     </w:p>
-    <w:p/>
+    <w:p>
+      <w:pPr>
+        <w:spacing w:after="0" w:line="240" w:lineRule="auto"/>
+      </w:pPr>
+    </w:p>
     <w:p>
       <w:pPr>
         <w:pStyle w:val="ListParagraph"/>
@@ -68,6 +78,7 @@
           <w:ilvl w:val="0"/>
           <w:numId w:val="2"/>
         </w:numPr>
+        <w:spacing w:after="0" w:line="240" w:lineRule="auto"/>
         <w:rPr>
           <w:b/>
           <w:bCs/>
@@ -84,12 +95,14 @@
     <w:p>
       <w:pPr>
         <w:pStyle w:val="ListParagraph"/>
+        <w:spacing w:after="0" w:line="240" w:lineRule="auto"/>
         <w:ind w:left="360"/>
       </w:pPr>
     </w:p>
     <w:p>
       <w:pPr>
         <w:pStyle w:val="ListParagraph"/>
+        <w:spacing w:after="0" w:line="240" w:lineRule="auto"/>
         <w:ind w:left="360"/>
       </w:pPr>
       <w:r>
@@ -115,6 +128,7 @@
     <w:p>
       <w:pPr>
         <w:pStyle w:val="ListParagraph"/>
+        <w:spacing w:after="0" w:line="240" w:lineRule="auto"/>
         <w:ind w:left="360"/>
       </w:pPr>
     </w:p>
@@ -125,6 +139,7 @@
           <w:ilvl w:val="0"/>
           <w:numId w:val="1"/>
         </w:numPr>
+        <w:spacing w:after="0" w:line="240" w:lineRule="auto"/>
       </w:pPr>
       <w:r>
         <w:rPr>
@@ -156,6 +171,7 @@
     <w:p>
       <w:pPr>
         <w:pStyle w:val="ListParagraph"/>
+        <w:spacing w:after="0" w:line="240" w:lineRule="auto"/>
         <w:ind w:left="1440"/>
       </w:pPr>
     </w:p>
@@ -166,6 +182,7 @@
           <w:ilvl w:val="0"/>
           <w:numId w:val="1"/>
         </w:numPr>
+        <w:spacing w:after="0" w:line="240" w:lineRule="auto"/>
       </w:pPr>
       <w:r>
         <w:rPr>
@@ -189,6 +206,7 @@
     <w:p>
       <w:pPr>
         <w:pStyle w:val="ListParagraph"/>
+        <w:spacing w:after="0" w:line="240" w:lineRule="auto"/>
         <w:ind w:left="1440"/>
       </w:pPr>
     </w:p>
@@ -199,6 +217,7 @@
           <w:ilvl w:val="0"/>
           <w:numId w:val="1"/>
         </w:numPr>
+        <w:spacing w:after="0" w:line="240" w:lineRule="auto"/>
       </w:pPr>
       <w:r>
         <w:rPr>
@@ -237,22 +256,25 @@
     </w:p>
     <w:p>
       <w:pPr>
-        <w:rPr>
-          <w:b/>
-          <w:bCs/>
-        </w:rPr>
-      </w:pPr>
-    </w:p>
-    <w:p>
-      <w:pPr>
-        <w:rPr>
-          <w:b/>
-          <w:bCs/>
-        </w:rPr>
-      </w:pPr>
-    </w:p>
-    <w:p>
-      <w:pPr>
+        <w:spacing w:after="0" w:line="240" w:lineRule="auto"/>
+        <w:rPr>
+          <w:b/>
+          <w:bCs/>
+        </w:rPr>
+      </w:pPr>
+    </w:p>
+    <w:p>
+      <w:pPr>
+        <w:spacing w:after="0" w:line="240" w:lineRule="auto"/>
+        <w:rPr>
+          <w:b/>
+          <w:bCs/>
+        </w:rPr>
+      </w:pPr>
+    </w:p>
+    <w:p>
+      <w:pPr>
+        <w:spacing w:after="0" w:line="240" w:lineRule="auto"/>
         <w:rPr>
           <w:b/>
           <w:bCs/>
@@ -266,23 +288,20 @@
           <w:ilvl w:val="0"/>
           <w:numId w:val="2"/>
         </w:numPr>
-        <w:jc w:val="both"/>
-        <w:rPr>
-          <w:color w:val="FF0000"/>
-        </w:rPr>
-      </w:pPr>
-      <w:r>
-        <w:rPr>
-          <w:b/>
-          <w:bCs/>
-          <w:color w:val="FF0000"/>
-        </w:rPr>
-        <w:lastRenderedPageBreak/>
+        <w:spacing w:after="0" w:line="240" w:lineRule="auto"/>
+        <w:jc w:val="both"/>
+      </w:pPr>
+      <w:r>
+        <w:rPr>
+          <w:b/>
+          <w:bCs/>
+        </w:rPr>
         <w:t xml:space="preserve">Types of Problems Solved Using Artificial Intelligence </w:t>
       </w:r>
     </w:p>
     <w:p>
       <w:pPr>
+        <w:spacing w:after="0" w:line="240" w:lineRule="auto"/>
         <w:jc w:val="both"/>
       </w:pPr>
       <w:r>
@@ -291,6 +310,7 @@
     </w:p>
     <w:p>
       <w:pPr>
+        <w:spacing w:after="0" w:line="240" w:lineRule="auto"/>
         <w:jc w:val="both"/>
       </w:pPr>
       <w:r>
@@ -299,6 +319,7 @@
     </w:p>
     <w:p>
       <w:pPr>
+        <w:spacing w:after="0" w:line="240" w:lineRule="auto"/>
         <w:jc w:val="both"/>
       </w:pPr>
       <w:r>
@@ -307,6 +328,7 @@
     </w:p>
     <w:p>
       <w:pPr>
+        <w:spacing w:after="0" w:line="240" w:lineRule="auto"/>
         <w:jc w:val="both"/>
       </w:pPr>
       <w:r>
@@ -315,11 +337,13 @@
     </w:p>
     <w:p>
       <w:pPr>
-        <w:jc w:val="both"/>
-      </w:pPr>
-    </w:p>
-    <w:p>
-      <w:pPr>
+        <w:spacing w:after="0" w:line="240" w:lineRule="auto"/>
+        <w:jc w:val="both"/>
+      </w:pPr>
+    </w:p>
+    <w:p>
+      <w:pPr>
+        <w:spacing w:after="0" w:line="240" w:lineRule="auto"/>
         <w:jc w:val="both"/>
       </w:pPr>
       <w:r>
@@ -328,6 +352,7 @@
     </w:p>
     <w:p>
       <w:pPr>
+        <w:spacing w:after="0" w:line="240" w:lineRule="auto"/>
         <w:jc w:val="both"/>
       </w:pPr>
       <w:r>
@@ -344,15 +369,17 @@
     </w:p>
     <w:p>
       <w:pPr>
-        <w:jc w:val="both"/>
-        <w:rPr>
-          <w:b/>
-          <w:bCs/>
-        </w:rPr>
-      </w:pPr>
-    </w:p>
-    <w:p>
-      <w:pPr>
+        <w:spacing w:after="0" w:line="240" w:lineRule="auto"/>
+        <w:jc w:val="both"/>
+        <w:rPr>
+          <w:b/>
+          <w:bCs/>
+        </w:rPr>
+      </w:pPr>
+    </w:p>
+    <w:p>
+      <w:pPr>
+        <w:spacing w:after="0" w:line="240" w:lineRule="auto"/>
         <w:jc w:val="both"/>
         <w:rPr>
           <w:b/>
@@ -367,6 +394,7 @@
           <w:ilvl w:val="0"/>
           <w:numId w:val="2"/>
         </w:numPr>
+        <w:spacing w:after="0" w:line="240" w:lineRule="auto"/>
         <w:jc w:val="both"/>
         <w:rPr>
           <w:b/>
@@ -384,6 +412,7 @@
     <w:p>
       <w:pPr>
         <w:pStyle w:val="ListParagraph"/>
+        <w:spacing w:after="0" w:line="240" w:lineRule="auto"/>
         <w:ind w:left="360"/>
         <w:jc w:val="both"/>
         <w:rPr>
@@ -401,6 +430,7 @@
     </w:p>
     <w:p>
       <w:pPr>
+        <w:spacing w:after="0" w:line="240" w:lineRule="auto"/>
         <w:jc w:val="both"/>
         <w:rPr>
           <w:b/>
@@ -460,6 +490,7 @@
     <w:p>
       <w:pPr>
         <w:pStyle w:val="ListParagraph"/>
+        <w:spacing w:after="0" w:line="240" w:lineRule="auto"/>
         <w:ind w:left="360"/>
         <w:jc w:val="both"/>
         <w:rPr>
@@ -477,6 +508,7 @@
     </w:p>
     <w:p>
       <w:pPr>
+        <w:spacing w:after="0" w:line="240" w:lineRule="auto"/>
         <w:jc w:val="both"/>
         <w:rPr>
           <w:b/>
@@ -536,6 +568,7 @@
     <w:p>
       <w:pPr>
         <w:pStyle w:val="ListParagraph"/>
+        <w:spacing w:after="0" w:line="240" w:lineRule="auto"/>
         <w:ind w:left="360"/>
         <w:jc w:val="both"/>
         <w:rPr>
@@ -553,6 +586,7 @@
     </w:p>
     <w:p>
       <w:pPr>
+        <w:spacing w:after="0" w:line="240" w:lineRule="auto"/>
         <w:jc w:val="both"/>
         <w:rPr>
           <w:b/>
@@ -605,6 +639,7 @@
     <w:p>
       <w:pPr>
         <w:pStyle w:val="ListParagraph"/>
+        <w:spacing w:after="0" w:line="240" w:lineRule="auto"/>
         <w:ind w:left="360"/>
         <w:jc w:val="both"/>
         <w:rPr>
@@ -622,6 +657,7 @@
     </w:p>
     <w:p>
       <w:pPr>
+        <w:spacing w:after="0" w:line="240" w:lineRule="auto"/>
         <w:jc w:val="both"/>
         <w:rPr>
           <w:b/>
@@ -632,7 +668,6 @@
         <w:rPr>
           <w:noProof/>
         </w:rPr>
-        <w:lastRenderedPageBreak/>
         <w:drawing>
           <wp:inline distT="0" distB="0" distL="0" distR="0" wp14:anchorId="6F9A0E73" wp14:editId="04293AC2">
             <wp:extent cx="4110990" cy="668020"/>
@@ -674,24 +709,27 @@
     </w:p>
     <w:p>
       <w:pPr>
-        <w:jc w:val="both"/>
-        <w:rPr>
-          <w:b/>
-          <w:bCs/>
-        </w:rPr>
-      </w:pPr>
-    </w:p>
-    <w:p>
-      <w:pPr>
-        <w:jc w:val="both"/>
-        <w:rPr>
-          <w:b/>
-          <w:bCs/>
-        </w:rPr>
-      </w:pPr>
-    </w:p>
-    <w:p>
-      <w:pPr>
+        <w:spacing w:after="0" w:line="240" w:lineRule="auto"/>
+        <w:jc w:val="both"/>
+        <w:rPr>
+          <w:b/>
+          <w:bCs/>
+        </w:rPr>
+      </w:pPr>
+    </w:p>
+    <w:p>
+      <w:pPr>
+        <w:spacing w:after="0" w:line="240" w:lineRule="auto"/>
+        <w:jc w:val="both"/>
+        <w:rPr>
+          <w:b/>
+          <w:bCs/>
+        </w:rPr>
+      </w:pPr>
+    </w:p>
+    <w:p>
+      <w:pPr>
+        <w:spacing w:after="0" w:line="240" w:lineRule="auto"/>
         <w:jc w:val="both"/>
         <w:rPr>
           <w:b/>
@@ -702,6 +740,7 @@
     <w:p>
       <w:pPr>
         <w:pStyle w:val="ListParagraph"/>
+        <w:spacing w:after="0" w:line="240" w:lineRule="auto"/>
         <w:ind w:left="360"/>
         <w:jc w:val="both"/>
         <w:rPr>
@@ -719,6 +758,7 @@
     </w:p>
     <w:p>
       <w:pPr>
+        <w:spacing w:after="0" w:line="240" w:lineRule="auto"/>
         <w:jc w:val="both"/>
         <w:rPr>
           <w:b/>
@@ -771,6 +811,7 @@
     <w:p>
       <w:pPr>
         <w:pStyle w:val="ListParagraph"/>
+        <w:spacing w:after="0" w:line="240" w:lineRule="auto"/>
         <w:ind w:left="360"/>
         <w:jc w:val="both"/>
         <w:rPr>
@@ -788,6 +829,7 @@
     </w:p>
     <w:p>
       <w:pPr>
+        <w:spacing w:after="0" w:line="240" w:lineRule="auto"/>
         <w:jc w:val="both"/>
         <w:rPr>
           <w:b/>
@@ -839,6 +881,57 @@
     </w:p>
     <w:p>
       <w:pPr>
+        <w:spacing w:after="0" w:line="240" w:lineRule="auto"/>
+        <w:jc w:val="both"/>
+        <w:rPr>
+          <w:b/>
+          <w:bCs/>
+        </w:rPr>
+      </w:pPr>
+    </w:p>
+    <w:p>
+      <w:pPr>
+        <w:spacing w:after="0" w:line="240" w:lineRule="auto"/>
+        <w:jc w:val="both"/>
+        <w:rPr>
+          <w:b/>
+          <w:bCs/>
+        </w:rPr>
+      </w:pPr>
+    </w:p>
+    <w:p>
+      <w:pPr>
+        <w:spacing w:after="0" w:line="240" w:lineRule="auto"/>
+        <w:jc w:val="both"/>
+        <w:rPr>
+          <w:b/>
+          <w:bCs/>
+        </w:rPr>
+      </w:pPr>
+    </w:p>
+    <w:p>
+      <w:pPr>
+        <w:spacing w:after="0" w:line="240" w:lineRule="auto"/>
+        <w:jc w:val="both"/>
+        <w:rPr>
+          <w:b/>
+          <w:bCs/>
+        </w:rPr>
+      </w:pPr>
+    </w:p>
+    <w:p>
+      <w:pPr>
+        <w:spacing w:after="0" w:line="240" w:lineRule="auto"/>
+        <w:jc w:val="both"/>
+        <w:rPr>
+          <w:b/>
+          <w:bCs/>
+        </w:rPr>
+      </w:pPr>
+    </w:p>
+    <w:p>
+      <w:pPr>
+        <w:spacing w:after="0" w:line="240" w:lineRule="auto"/>
         <w:jc w:val="both"/>
         <w:rPr>
           <w:b/>
@@ -853,22 +946,21 @@
           <w:ilvl w:val="0"/>
           <w:numId w:val="2"/>
         </w:numPr>
-        <w:jc w:val="both"/>
-        <w:rPr>
-          <w:color w:val="FF0000"/>
-        </w:rPr>
-      </w:pPr>
-      <w:r>
-        <w:rPr>
-          <w:b/>
-          <w:bCs/>
-          <w:color w:val="FF0000"/>
-        </w:rPr>
+        <w:spacing w:after="0" w:line="240" w:lineRule="auto"/>
+        <w:jc w:val="both"/>
+      </w:pPr>
+      <w:r>
+        <w:rPr>
+          <w:b/>
+          <w:bCs/>
+        </w:rPr>
+        <w:lastRenderedPageBreak/>
         <w:t>Steps for building a model</w:t>
       </w:r>
     </w:p>
     <w:p>
       <w:pPr>
+        <w:spacing w:after="0" w:line="240" w:lineRule="auto"/>
         <w:jc w:val="both"/>
       </w:pPr>
       <w:r>
@@ -877,6 +969,7 @@
     </w:p>
     <w:p>
       <w:pPr>
+        <w:spacing w:after="0" w:line="240" w:lineRule="auto"/>
         <w:jc w:val="both"/>
       </w:pPr>
       <w:r>
@@ -885,6 +978,7 @@
     </w:p>
     <w:p>
       <w:pPr>
+        <w:spacing w:after="0" w:line="240" w:lineRule="auto"/>
         <w:jc w:val="both"/>
         <w:rPr>
           <w:b/>
@@ -901,6 +995,7 @@
     </w:p>
     <w:p>
       <w:pPr>
+        <w:spacing w:after="0" w:line="240" w:lineRule="auto"/>
         <w:jc w:val="both"/>
       </w:pPr>
       <w:r>
@@ -948,6 +1043,7 @@
     </w:p>
     <w:p>
       <w:pPr>
+        <w:spacing w:after="0" w:line="240" w:lineRule="auto"/>
         <w:jc w:val="both"/>
       </w:pPr>
       <w:r>
@@ -1037,18 +1133,19 @@
     </w:p>
     <w:p>
       <w:pPr>
-        <w:jc w:val="both"/>
-      </w:pPr>
-    </w:p>
-    <w:p>
-      <w:pPr>
+        <w:spacing w:after="0" w:line="240" w:lineRule="auto"/>
+        <w:jc w:val="both"/>
+      </w:pPr>
+    </w:p>
+    <w:p>
+      <w:pPr>
+        <w:spacing w:after="0" w:line="240" w:lineRule="auto"/>
         <w:jc w:val="both"/>
       </w:pPr>
       <w:r>
         <w:rPr>
           <w:noProof/>
         </w:rPr>
-        <w:lastRenderedPageBreak/>
         <w:drawing>
           <wp:inline distT="0" distB="0" distL="0" distR="0" wp14:anchorId="444ACECB" wp14:editId="04EC1871">
             <wp:extent cx="4958715" cy="721360"/>
@@ -1090,6 +1187,13 @@
     </w:p>
     <w:p>
       <w:pPr>
+        <w:spacing w:after="0" w:line="240" w:lineRule="auto"/>
+        <w:jc w:val="both"/>
+      </w:pPr>
+    </w:p>
+    <w:p>
+      <w:pPr>
+        <w:spacing w:after="0" w:line="240" w:lineRule="auto"/>
         <w:jc w:val="both"/>
       </w:pPr>
     </w:p>
@@ -1100,62 +1204,155 @@
           <w:ilvl w:val="0"/>
           <w:numId w:val="2"/>
         </w:numPr>
-        <w:jc w:val="both"/>
-        <w:rPr>
-          <w:color w:val="FF0000"/>
-        </w:rPr>
-      </w:pPr>
-      <w:r>
-        <w:rPr>
-          <w:b/>
-          <w:bCs/>
-          <w:color w:val="FF0000"/>
+        <w:spacing w:after="0" w:line="240" w:lineRule="auto"/>
+        <w:jc w:val="both"/>
+      </w:pPr>
+      <w:r>
+        <w:rPr>
+          <w:b/>
+          <w:bCs/>
         </w:rPr>
         <w:t>Explain in your own words what is Robotic Process Automation. What are the major differences between RPA and Macros?</w:t>
       </w:r>
     </w:p>
     <w:p>
       <w:pPr>
-        <w:jc w:val="both"/>
-      </w:pPr>
-    </w:p>
-    <w:p>
-      <w:pPr>
-        <w:jc w:val="both"/>
-      </w:pPr>
-    </w:p>
-    <w:p>
-      <w:pPr>
-        <w:jc w:val="both"/>
-      </w:pPr>
-    </w:p>
-    <w:p>
-      <w:pPr>
-        <w:jc w:val="both"/>
-      </w:pPr>
-    </w:p>
-    <w:p>
-      <w:pPr>
-        <w:jc w:val="both"/>
-      </w:pPr>
-    </w:p>
-    <w:p>
-      <w:pPr>
-        <w:jc w:val="both"/>
-      </w:pPr>
-    </w:p>
-    <w:p>
-      <w:pPr>
-        <w:jc w:val="both"/>
-      </w:pPr>
-    </w:p>
-    <w:p>
-      <w:pPr>
-        <w:jc w:val="both"/>
-      </w:pPr>
-    </w:p>
-    <w:p>
-      <w:pPr>
+        <w:spacing w:after="0" w:line="240" w:lineRule="auto"/>
+        <w:jc w:val="both"/>
+      </w:pPr>
+    </w:p>
+    <w:p>
+      <w:pPr>
+        <w:spacing w:after="0" w:line="240" w:lineRule="auto"/>
+        <w:jc w:val="both"/>
+      </w:pPr>
+      <w:r>
+        <w:rPr>
+          <w:b/>
+          <w:bCs/>
+        </w:rPr>
+        <w:t>RPA (Robotic Process Automation):</w:t>
+      </w:r>
+      <w:r>
+        <w:t xml:space="preserve"> This is a software process in which you get an automated specialised computer program using rule-based software to perform tasks that are extremely repetitive, this is used to improve the quality of business.</w:t>
+      </w:r>
+    </w:p>
+    <w:p>
+      <w:pPr>
+        <w:spacing w:after="0" w:line="240" w:lineRule="auto"/>
+        <w:jc w:val="both"/>
+      </w:pPr>
+    </w:p>
+    <w:p>
+      <w:pPr>
+        <w:spacing w:after="0" w:line="240" w:lineRule="auto"/>
+        <w:jc w:val="both"/>
+      </w:pPr>
+    </w:p>
+    <w:p>
+      <w:pPr>
+        <w:spacing w:after="0" w:line="240" w:lineRule="auto"/>
+        <w:jc w:val="center"/>
+        <w:rPr>
+          <w:b/>
+          <w:bCs/>
+          <w:sz w:val="24"/>
+          <w:szCs w:val="24"/>
+        </w:rPr>
+      </w:pPr>
+      <w:r>
+        <w:rPr>
+          <w:b/>
+          <w:bCs/>
+          <w:sz w:val="24"/>
+          <w:szCs w:val="24"/>
+        </w:rPr>
+        <w:t>Differences between RPA and Macros:</w:t>
+      </w:r>
+    </w:p>
+    <w:p>
+      <w:pPr>
+        <w:spacing w:after="0" w:line="240" w:lineRule="auto"/>
+        <w:jc w:val="both"/>
+      </w:pPr>
+    </w:p>
+    <w:p>
+      <w:pPr>
+        <w:spacing w:after="0" w:line="240" w:lineRule="auto"/>
+        <w:jc w:val="both"/>
+      </w:pPr>
+      <w:r>
+        <w:t>Macros compared to RPA have a limited range on what they can automate as it is difficult to connect them with other products that what they are built with (outside Microsoft Office).</w:t>
+      </w:r>
+    </w:p>
+    <w:p>
+      <w:pPr>
+        <w:spacing w:after="0" w:line="240" w:lineRule="auto"/>
+        <w:jc w:val="both"/>
+      </w:pPr>
+    </w:p>
+    <w:p>
+      <w:pPr>
+        <w:spacing w:after="0" w:line="240" w:lineRule="auto"/>
+        <w:jc w:val="both"/>
+      </w:pPr>
+      <w:r>
+        <w:t>Macros require a certain level of programming knowledge to create in contrast to RPA requiring almost nothing to use.</w:t>
+      </w:r>
+    </w:p>
+    <w:p>
+      <w:pPr>
+        <w:spacing w:after="0" w:line="240" w:lineRule="auto"/>
+        <w:jc w:val="both"/>
+      </w:pPr>
+    </w:p>
+    <w:p>
+      <w:pPr>
+        <w:spacing w:after="0" w:line="240" w:lineRule="auto"/>
+        <w:jc w:val="both"/>
+      </w:pPr>
+      <w:r>
+        <w:t xml:space="preserve">RPA </w:t>
+      </w:r>
+      <w:proofErr w:type="gramStart"/>
+      <w:r>
+        <w:t>are able to</w:t>
+      </w:r>
+      <w:proofErr w:type="gramEnd"/>
+      <w:r>
+        <w:t xml:space="preserve"> obtain knowledge over time from their procedures while Macros are unable to as they only perform quick simple tasks (programmed by you likely)</w:t>
+      </w:r>
+      <w:r>
+        <w:t>.</w:t>
+      </w:r>
+    </w:p>
+    <w:p>
+      <w:pPr>
+        <w:spacing w:after="0" w:line="240" w:lineRule="auto"/>
+        <w:jc w:val="both"/>
+      </w:pPr>
+    </w:p>
+    <w:p>
+      <w:pPr>
+        <w:spacing w:after="0" w:line="240" w:lineRule="auto"/>
+        <w:jc w:val="both"/>
+      </w:pPr>
+    </w:p>
+    <w:p>
+      <w:pPr>
+        <w:spacing w:after="0" w:line="240" w:lineRule="auto"/>
+        <w:jc w:val="both"/>
+      </w:pPr>
+    </w:p>
+    <w:p>
+      <w:pPr>
+        <w:spacing w:after="0" w:line="240" w:lineRule="auto"/>
+        <w:jc w:val="both"/>
+      </w:pPr>
+    </w:p>
+    <w:p>
+      <w:pPr>
+        <w:spacing w:after="0" w:line="240" w:lineRule="auto"/>
         <w:jc w:val="both"/>
       </w:pPr>
     </w:p>

</xml_diff>